<commit_message>
Html buld and lab alignment
</commit_message>
<xml_diff>
--- a/docs/units/2_unit/01_lesson/lab.docx
+++ b/docs/units/2_unit/01_lesson/lab.docx
@@ -1,286 +1,317 @@
 
 <file path=word/document.xml><?xml version="1.0" encoding="utf-8"?>
-<w:document xmlns:w="http://schemas.openxmlformats.org/wordprocessingml/2006/main" xmlns:m="http://schemas.openxmlformats.org/officeDocument/2006/math" xmlns:r="http://schemas.openxmlformats.org/officeDocument/2006/relationships" xmlns:o="urn:schemas-microsoft-com:office:office" xmlns:v="urn:schemas-microsoft-com:vml" xmlns:w10="urn:schemas-microsoft-com:office:word" xmlns:a="http://schemas.openxmlformats.org/drawingml/2006/main" xmlns:pic="http://schemas.openxmlformats.org/drawingml/2006/picture" xmlns:wp="http://schemas.openxmlformats.org/drawingml/2006/wordprocessingDrawing">
+<w:document xmlns:wpc="http://schemas.microsoft.com/office/word/2010/wordprocessingCanvas" xmlns:cx="http://schemas.microsoft.com/office/drawing/2014/chartex" xmlns:cx1="http://schemas.microsoft.com/office/drawing/2015/9/8/chartex" xmlns:cx2="http://schemas.microsoft.com/office/drawing/2015/10/21/chartex" xmlns:cx3="http://schemas.microsoft.com/office/drawing/2016/5/9/chartex" xmlns:cx4="http://schemas.microsoft.com/office/drawing/2016/5/10/chartex" xmlns:cx5="http://schemas.microsoft.com/office/drawing/2016/5/11/chartex" xmlns:cx6="http://schemas.microsoft.com/office/drawing/2016/5/12/chartex" xmlns:cx7="http://schemas.microsoft.com/office/drawing/2016/5/13/chartex" xmlns:cx8="http://schemas.microsoft.com/office/drawing/2016/5/14/chartex" xmlns:mc="http://schemas.openxmlformats.org/markup-compatibility/2006" xmlns:aink="http://schemas.microsoft.com/office/drawing/2016/ink" xmlns:am3d="http://schemas.microsoft.com/office/drawing/2017/model3d" xmlns:o="urn:schemas-microsoft-com:office:office" xmlns:r="http://schemas.openxmlformats.org/officeDocument/2006/relationships" xmlns:m="http://schemas.openxmlformats.org/officeDocument/2006/math" xmlns:v="urn:schemas-microsoft-com:vml" xmlns:wp14="http://schemas.microsoft.com/office/word/2010/wordprocessingDrawing" xmlns:wp="http://schemas.openxmlformats.org/drawingml/2006/wordprocessingDrawing" xmlns:w10="urn:schemas-microsoft-com:office:word" xmlns:w="http://schemas.openxmlformats.org/wordprocessingml/2006/main" xmlns:w14="http://schemas.microsoft.com/office/word/2010/wordml" xmlns:w15="http://schemas.microsoft.com/office/word/2012/wordml" xmlns:w16cex="http://schemas.microsoft.com/office/word/2018/wordml/cex" xmlns:w16cid="http://schemas.microsoft.com/office/word/2016/wordml/cid" xmlns:w16="http://schemas.microsoft.com/office/word/2018/wordml" xmlns:w16se="http://schemas.microsoft.com/office/word/2015/wordml/symex" xmlns:wpg="http://schemas.microsoft.com/office/word/2010/wordprocessingGroup" xmlns:wpi="http://schemas.microsoft.com/office/word/2010/wordprocessingInk" xmlns:wne="http://schemas.microsoft.com/office/word/2006/wordml" xmlns:wps="http://schemas.microsoft.com/office/word/2010/wordprocessingShape" mc:Ignorable="w14 w15 w16se w16cid w16 w16cex wp14">
   <w:body>
     <w:p>
       <w:pPr>
         <w:pStyle w:val="Heading1"/>
       </w:pPr>
-      <w:bookmarkStart w:id="20" w:name="lab-2.01---casting"/>
+      <w:bookmarkStart w:id="0" w:name="lab-2.01---casting"/>
       <w:r>
-        <w:t xml:space="preserve">Lab 2.01 - Casting</w:t>
+        <w:t>Lab 2.01 - casting</w:t>
       </w:r>
-      <w:bookmarkEnd w:id="20"/>
     </w:p>
     <w:p>
       <w:pPr>
         <w:pStyle w:val="Heading2"/>
       </w:pPr>
-      <w:bookmarkStart w:id="21" w:name="in-your-notebook"/>
+      <w:bookmarkStart w:id="1" w:name="in-your-notebook"/>
       <w:r>
-        <w:t xml:space="preserve">In your notebook</w:t>
+        <w:t>In your notebook</w:t>
       </w:r>
-      <w:bookmarkEnd w:id="21"/>
     </w:p>
     <w:p>
       <w:pPr>
         <w:pStyle w:val="Heading3"/>
       </w:pPr>
-      <w:bookmarkStart w:id="22" w:name="Xd462780d551d83230aaa729b03faac6fdfb31c4"/>
+      <w:bookmarkStart w:id="2" w:name="Xd462780d551d83230aaa729b03faac6fdfb31c4"/>
       <w:r>
-        <w:t xml:space="preserve">Predict what the following inputs will result in</w:t>
+        <w:t>Predict what the following inputs will result in</w:t>
       </w:r>
-      <w:bookmarkEnd w:id="22"/>
     </w:p>
     <w:p>
       <w:pPr>
         <w:pStyle w:val="FirstParagraph"/>
       </w:pPr>
       <w:r>
-        <w:t xml:space="preserve">Once you have filled in the</w:t>
+        <w:t xml:space="preserve">Once you have filled in the </w:t>
+      </w:r>
+      <w:r>
+        <w:rPr>
+          <w:b/>
+          <w:bCs/>
+        </w:rPr>
+        <w:t>prediction</w:t>
       </w:r>
       <w:r>
         <w:t xml:space="preserve"> </w:t>
       </w:r>
       <w:r>
-        <w:t xml:space="preserve">“</w:t>
-      </w:r>
-      <w:r>
-        <w:t xml:space="preserve">prediction</w:t>
-      </w:r>
-      <w:r>
-        <w:t xml:space="preserve">”</w:t>
-      </w:r>
-      <w:r>
-        <w:t xml:space="preserve"> </w:t>
-      </w:r>
-      <w:r>
-        <w:t xml:space="preserve">column, check your answers in interactive mode and write the actual result.</w:t>
+        <w:t>column, check your answers in interactive mode and write the actual result.</w:t>
       </w:r>
     </w:p>
     <w:tbl>
       <w:tblPr>
-        <w:tblStyle w:val="Table"/>
-        <w:tblW w:type="pct" w:w="0.0"/>
-        <w:tblLook w:firstRow="1"/>
+        <w:tblStyle w:val="GridTable1Light"/>
+        <w:tblW w:w="3863" w:type="pct"/>
+        <w:tblLook w:val="0020" w:firstRow="1" w:lastRow="0" w:firstColumn="0" w:lastColumn="0" w:noHBand="0" w:noVBand="0"/>
       </w:tblPr>
-      <w:tblGrid/>
+      <w:tblGrid>
+        <w:gridCol w:w="2274"/>
+        <w:gridCol w:w="1884"/>
+        <w:gridCol w:w="3240"/>
+      </w:tblGrid>
       <w:tr>
         <w:trPr>
-          <w:cnfStyle w:firstRow="1"/>
+          <w:cnfStyle w:val="100000000000" w:firstRow="1" w:lastRow="0" w:firstColumn="0" w:lastColumn="0" w:oddVBand="0" w:evenVBand="0" w:oddHBand="0" w:evenHBand="0" w:firstRowFirstColumn="0" w:firstRowLastColumn="0" w:lastRowFirstColumn="0" w:lastRowLastColumn="0"/>
         </w:trPr>
         <w:tc>
           <w:tcPr>
-            <w:tcBorders>
-              <w:bottom w:val="single"/>
-            </w:tcBorders>
-            <w:vAlign w:val="bottom"/>
+            <w:tcW w:w="0" w:type="auto"/>
           </w:tcPr>
           <w:p>
             <w:pPr>
               <w:pStyle w:val="Compact"/>
-              <w:jc w:val="left"/>
             </w:pPr>
             <w:r>
-              <w:rPr>
-                <w:b/>
-              </w:rPr>
-              <w:t xml:space="preserve">Input</w:t>
+              <w:t>Input</w:t>
             </w:r>
           </w:p>
         </w:tc>
         <w:tc>
           <w:tcPr>
-            <w:tcBorders>
-              <w:bottom w:val="single"/>
-            </w:tcBorders>
-            <w:vAlign w:val="bottom"/>
+            <w:tcW w:w="1273" w:type="pct"/>
           </w:tcPr>
           <w:p>
             <w:pPr>
               <w:pStyle w:val="Compact"/>
-              <w:jc w:val="left"/>
             </w:pPr>
             <w:r>
-              <w:rPr>
-                <w:b/>
-              </w:rPr>
-              <w:t xml:space="preserve">Prediction</w:t>
+              <w:t>Prediction</w:t>
             </w:r>
           </w:p>
         </w:tc>
         <w:tc>
           <w:tcPr>
-            <w:tcBorders>
-              <w:bottom w:val="single"/>
-            </w:tcBorders>
-            <w:vAlign w:val="bottom"/>
+            <w:tcW w:w="2190" w:type="pct"/>
           </w:tcPr>
           <w:p>
             <w:pPr>
               <w:pStyle w:val="Compact"/>
-              <w:jc w:val="left"/>
             </w:pPr>
             <w:r>
-              <w:rPr>
-                <w:b/>
-              </w:rPr>
-              <w:t xml:space="preserve">Result</w:t>
+              <w:t>Result</w:t>
             </w:r>
           </w:p>
         </w:tc>
       </w:tr>
       <w:tr>
         <w:tc>
+          <w:tcPr>
+            <w:tcW w:w="0" w:type="auto"/>
+          </w:tcPr>
           <w:p>
             <w:pPr>
               <w:pStyle w:val="Compact"/>
-              <w:jc w:val="left"/>
             </w:pPr>
             <w:r>
               <w:rPr>
                 <w:rStyle w:val="VerbatimChar"/>
               </w:rPr>
-              <w:t xml:space="preserve">float('1')</w:t>
+              <w:t>float('1')</w:t>
             </w:r>
           </w:p>
         </w:tc>
         <w:tc>
+          <w:tcPr>
+            <w:tcW w:w="1273" w:type="pct"/>
+          </w:tcPr>
           <w:p/>
         </w:tc>
         <w:tc>
+          <w:tcPr>
+            <w:tcW w:w="2190" w:type="pct"/>
+          </w:tcPr>
           <w:p/>
         </w:tc>
       </w:tr>
       <w:tr>
         <w:tc>
+          <w:tcPr>
+            <w:tcW w:w="0" w:type="auto"/>
+          </w:tcPr>
           <w:p>
             <w:pPr>
               <w:pStyle w:val="Compact"/>
-              <w:jc w:val="left"/>
             </w:pPr>
             <w:r>
               <w:rPr>
                 <w:rStyle w:val="VerbatimChar"/>
               </w:rPr>
-              <w:t xml:space="preserve">str(1 + '2')</w:t>
+              <w:t>str(1 + '2')</w:t>
             </w:r>
           </w:p>
         </w:tc>
         <w:tc>
+          <w:tcPr>
+            <w:tcW w:w="1273" w:type="pct"/>
+          </w:tcPr>
           <w:p/>
         </w:tc>
         <w:tc>
+          <w:tcPr>
+            <w:tcW w:w="2190" w:type="pct"/>
+          </w:tcPr>
           <w:p/>
         </w:tc>
       </w:tr>
       <w:tr>
         <w:tc>
+          <w:tcPr>
+            <w:tcW w:w="0" w:type="auto"/>
+          </w:tcPr>
           <w:p>
             <w:pPr>
               <w:pStyle w:val="Compact"/>
-              <w:jc w:val="left"/>
             </w:pPr>
             <w:r>
               <w:rPr>
                 <w:rStyle w:val="VerbatimChar"/>
               </w:rPr>
-              <w:t xml:space="preserve">str('2')</w:t>
+              <w:t>str('2')</w:t>
             </w:r>
           </w:p>
         </w:tc>
         <w:tc>
+          <w:tcPr>
+            <w:tcW w:w="1273" w:type="pct"/>
+          </w:tcPr>
           <w:p/>
         </w:tc>
         <w:tc>
+          <w:tcPr>
+            <w:tcW w:w="2190" w:type="pct"/>
+          </w:tcPr>
           <w:p/>
         </w:tc>
       </w:tr>
       <w:tr>
         <w:tc>
+          <w:tcPr>
+            <w:tcW w:w="0" w:type="auto"/>
+          </w:tcPr>
           <w:p>
             <w:pPr>
               <w:pStyle w:val="Compact"/>
-              <w:jc w:val="left"/>
             </w:pPr>
             <w:r>
               <w:rPr>
                 <w:rStyle w:val="VerbatimChar"/>
               </w:rPr>
-              <w:t xml:space="preserve">int('abc')</w:t>
+              <w:t>int('abc')</w:t>
             </w:r>
           </w:p>
         </w:tc>
         <w:tc>
+          <w:tcPr>
+            <w:tcW w:w="1273" w:type="pct"/>
+          </w:tcPr>
           <w:p/>
         </w:tc>
         <w:tc>
+          <w:tcPr>
+            <w:tcW w:w="2190" w:type="pct"/>
+          </w:tcPr>
           <w:p/>
         </w:tc>
       </w:tr>
       <w:tr>
         <w:tc>
+          <w:tcPr>
+            <w:tcW w:w="0" w:type="auto"/>
+          </w:tcPr>
           <w:p>
             <w:pPr>
               <w:pStyle w:val="Compact"/>
-              <w:jc w:val="left"/>
             </w:pPr>
             <w:r>
               <w:rPr>
                 <w:rStyle w:val="VerbatimChar"/>
               </w:rPr>
-              <w:t xml:space="preserve">int(float('1.6'))</w:t>
+              <w:t>int(float('1.6'))</w:t>
             </w:r>
           </w:p>
         </w:tc>
         <w:tc>
+          <w:tcPr>
+            <w:tcW w:w="1273" w:type="pct"/>
+          </w:tcPr>
           <w:p/>
         </w:tc>
         <w:tc>
+          <w:tcPr>
+            <w:tcW w:w="2190" w:type="pct"/>
+          </w:tcPr>
           <w:p/>
         </w:tc>
       </w:tr>
       <w:tr>
         <w:tc>
+          <w:tcPr>
+            <w:tcW w:w="0" w:type="auto"/>
+          </w:tcPr>
           <w:p>
             <w:pPr>
               <w:pStyle w:val="Compact"/>
-              <w:jc w:val="left"/>
             </w:pPr>
             <w:r>
               <w:rPr>
                 <w:rStyle w:val="VerbatimChar"/>
               </w:rPr>
-              <w:t xml:space="preserve">float(int(1.6))</w:t>
+              <w:t>float(int(1.6))</w:t>
             </w:r>
           </w:p>
         </w:tc>
         <w:tc>
+          <w:tcPr>
+            <w:tcW w:w="1273" w:type="pct"/>
+          </w:tcPr>
           <w:p/>
         </w:tc>
         <w:tc>
+          <w:tcPr>
+            <w:tcW w:w="2190" w:type="pct"/>
+          </w:tcPr>
           <w:p/>
         </w:tc>
       </w:tr>
       <w:tr>
         <w:tc>
+          <w:tcPr>
+            <w:tcW w:w="0" w:type="auto"/>
+          </w:tcPr>
           <w:p>
             <w:pPr>
               <w:pStyle w:val="Compact"/>
-              <w:jc w:val="left"/>
             </w:pPr>
             <w:r>
               <w:rPr>
                 <w:rStyle w:val="VerbatimChar"/>
               </w:rPr>
-              <w:t xml:space="preserve">str(float(1))</w:t>
+              <w:t>str(float(1))</w:t>
             </w:r>
           </w:p>
         </w:tc>
         <w:tc>
+          <w:tcPr>
+            <w:tcW w:w="1273" w:type="pct"/>
+          </w:tcPr>
           <w:p/>
         </w:tc>
         <w:tc>
+          <w:tcPr>
+            <w:tcW w:w="2190" w:type="pct"/>
+          </w:tcPr>
           <w:p/>
         </w:tc>
       </w:tr>
@@ -289,74 +320,124 @@
       <w:pPr>
         <w:pStyle w:val="Heading2"/>
       </w:pPr>
-      <w:bookmarkStart w:id="23" w:name="in-your-console"/>
+      <w:bookmarkStart w:id="3" w:name="in-your-console"/>
+      <w:bookmarkEnd w:id="1"/>
+      <w:bookmarkEnd w:id="2"/>
       <w:r>
-        <w:t xml:space="preserve">In your Console</w:t>
-      </w:r>
-      <w:bookmarkEnd w:id="23"/>
-    </w:p>
-    <w:p>
-      <w:pPr>
-        <w:numPr>
-          <w:ilvl w:val="0"/>
-          <w:numId w:val="1001"/>
-        </w:numPr>
-      </w:pPr>
-      <w:r>
-        <w:t xml:space="preserve">Create a program which will take in an input and print out that input divided by 2.</w:t>
+        <w:t>In your console</w:t>
       </w:r>
     </w:p>
     <w:p>
       <w:pPr>
         <w:numPr>
           <w:ilvl w:val="0"/>
-          <w:numId w:val="1001"/>
+          <w:numId w:val="2"/>
         </w:numPr>
       </w:pPr>
       <w:r>
-        <w:t xml:space="preserve">Alter one line of that program to return only whole numbers.</w:t>
+        <w:t>Create a program which will take in an input and print out that input divided by 2.</w:t>
       </w:r>
     </w:p>
     <w:p>
       <w:pPr>
-        <w:pStyle w:val="Heading3"/>
-      </w:pPr>
-      <w:bookmarkStart w:id="24" w:name="bonus"/>
+        <w:numPr>
+          <w:ilvl w:val="0"/>
+          <w:numId w:val="2"/>
+        </w:numPr>
+      </w:pPr>
       <w:r>
-        <w:t xml:space="preserve">Bonus</w:t>
+        <w:t>Alter one line of that program to return only whole numbers.</w:t>
       </w:r>
-      <w:bookmarkEnd w:id="24"/>
     </w:p>
     <w:p>
       <w:pPr>
-        <w:pStyle w:val="FirstParagraph"/>
-      </w:pPr>
+        <w:pStyle w:val="Heading3"/>
+      </w:pPr>
+      <w:bookmarkStart w:id="4" w:name="bonus"/>
       <w:r>
-        <w:t xml:space="preserve">Make your program have two modes: an integer mode and a float mode. Add another input to ask which mode the user wants to use. If the user is in integer mode print out integers, otherwise print out float. Feel free to research Python docs (This is a concept covered in Snap)</w:t>
+        <w:t>Bonus</w:t>
       </w:r>
     </w:p>
+    <w:p>
+      <w:pPr>
+        <w:pStyle w:val="FirstParagraph"/>
+      </w:pPr>
+      <w:r>
+        <w:t>Make your program have two modes: an integer mode and a float mode.</w:t>
+      </w:r>
+    </w:p>
+    <w:p>
+      <w:pPr>
+        <w:pStyle w:val="BodyText"/>
+      </w:pPr>
+      <w:r>
+        <w:t>Add another input to ask which mode t</w:t>
+      </w:r>
+      <w:r>
+        <w:t>he user wants to use.</w:t>
+      </w:r>
+    </w:p>
+    <w:p>
+      <w:pPr>
+        <w:pStyle w:val="BodyText"/>
+      </w:pPr>
+      <w:r>
+        <w:t>If the user asks for integer mode, then print out integers as the result of your division. Otherwise print out floating-point values (decimals).</w:t>
+      </w:r>
+    </w:p>
+    <w:p>
+      <w:pPr>
+        <w:pStyle w:val="BodyText"/>
+      </w:pPr>
+      <w:r>
+        <w:t>Feel free to research Python docs. (This is a concept covered in Snap.)</w:t>
+      </w:r>
+      <w:bookmarkEnd w:id="0"/>
+      <w:bookmarkEnd w:id="3"/>
+      <w:bookmarkEnd w:id="4"/>
+    </w:p>
     <w:sectPr>
-      <w:headerReference w:type="even" r:id="rId9"/>
-      <w:headerReference w:type="default" r:id="rId11"/>
-      <w:footerReference w:type="even" r:id="rId14"/>
-      <w:footerReference w:type="default" r:id="rId13"/>
-      <w:headerReference w:type="first" r:id="rId10"/>
+      <w:headerReference w:type="even" r:id="rId7"/>
+      <w:headerReference w:type="default" r:id="rId8"/>
+      <w:footerReference w:type="even" r:id="rId9"/>
+      <w:footerReference w:type="default" r:id="rId10"/>
+      <w:headerReference w:type="first" r:id="rId11"/>
       <w:footerReference w:type="first" r:id="rId12"/>
       <w:pgSz w:w="12240" w:h="15840"/>
-      <w:pgMar w:top="1440" w:right="1080" w:bottom="1440" w:left="1080" w:header="720" w:footer="720" w:gutter="0"/>
+      <w:pgMar w:top="1440" w:right="1440" w:bottom="1440" w:left="1440" w:header="720" w:footer="720" w:gutter="0"/>
       <w:cols w:space="720"/>
-      <w:docGrid w:linePitch="326"/>
     </w:sectPr>
   </w:body>
 </w:document>
 </file>
 
-<file path=word/comments.xml><?xml version="1.0" encoding="utf-8"?>
-<w:comments xmlns:w="http://schemas.openxmlformats.org/wordprocessingml/2006/main" xmlns:m="http://schemas.openxmlformats.org/officeDocument/2006/math" xmlns:r="http://schemas.openxmlformats.org/officeDocument/2006/relationships" xmlns:o="urn:schemas-microsoft-com:office:office" xmlns:v="urn:schemas-microsoft-com:vml" xmlns:w10="urn:schemas-microsoft-com:office:word" xmlns:a="http://schemas.openxmlformats.org/drawingml/2006/main" xmlns:pic="http://schemas.openxmlformats.org/drawingml/2006/picture" xmlns:wp="http://schemas.openxmlformats.org/drawingml/2006/wordprocessingDrawing"/>
+<file path=word/endnotes.xml><?xml version="1.0" encoding="utf-8"?>
+<w:endnotes xmlns:wpc="http://schemas.microsoft.com/office/word/2010/wordprocessingCanvas" xmlns:cx="http://schemas.microsoft.com/office/drawing/2014/chartex" xmlns:cx1="http://schemas.microsoft.com/office/drawing/2015/9/8/chartex" xmlns:cx2="http://schemas.microsoft.com/office/drawing/2015/10/21/chartex" xmlns:cx3="http://schemas.microsoft.com/office/drawing/2016/5/9/chartex" xmlns:cx4="http://schemas.microsoft.com/office/drawing/2016/5/10/chartex" xmlns:cx5="http://schemas.microsoft.com/office/drawing/2016/5/11/chartex" xmlns:cx6="http://schemas.microsoft.com/office/drawing/2016/5/12/chartex" xmlns:cx7="http://schemas.microsoft.com/office/drawing/2016/5/13/chartex" xmlns:cx8="http://schemas.microsoft.com/office/drawing/2016/5/14/chartex" xmlns:mc="http://schemas.openxmlformats.org/markup-compatibility/2006" xmlns:aink="http://schemas.microsoft.com/office/drawing/2016/ink" xmlns:am3d="http://schemas.microsoft.com/office/drawing/2017/model3d" xmlns:o="urn:schemas-microsoft-com:office:office" xmlns:r="http://schemas.openxmlformats.org/officeDocument/2006/relationships" xmlns:m="http://schemas.openxmlformats.org/officeDocument/2006/math" xmlns:v="urn:schemas-microsoft-com:vml" xmlns:wp14="http://schemas.microsoft.com/office/word/2010/wordprocessingDrawing" xmlns:wp="http://schemas.openxmlformats.org/drawingml/2006/wordprocessingDrawing" xmlns:w10="urn:schemas-microsoft-com:office:word" xmlns:w="http://schemas.openxmlformats.org/wordprocessingml/2006/main" xmlns:w14="http://schemas.microsoft.com/office/word/2010/wordml" xmlns:w15="http://schemas.microsoft.com/office/word/2012/wordml" xmlns:w16cex="http://schemas.microsoft.com/office/word/2018/wordml/cex" xmlns:w16cid="http://schemas.microsoft.com/office/word/2016/wordml/cid" xmlns:w16="http://schemas.microsoft.com/office/word/2018/wordml" xmlns:w16se="http://schemas.microsoft.com/office/word/2015/wordml/symex" xmlns:wpg="http://schemas.microsoft.com/office/word/2010/wordprocessingGroup" xmlns:wpi="http://schemas.microsoft.com/office/word/2010/wordprocessingInk" xmlns:wne="http://schemas.microsoft.com/office/word/2006/wordml" xmlns:wps="http://schemas.microsoft.com/office/word/2010/wordprocessingShape" mc:Ignorable="w14 w15 w16se w16cid w16 w16cex wp14">
+  <w:endnote w:type="separator" w:id="-1">
+    <w:p>
+      <w:pPr>
+        <w:spacing w:after="0"/>
+      </w:pPr>
+      <w:r>
+        <w:separator/>
+      </w:r>
+    </w:p>
+  </w:endnote>
+  <w:endnote w:type="continuationSeparator" w:id="0">
+    <w:p>
+      <w:pPr>
+        <w:spacing w:after="0"/>
+      </w:pPr>
+      <w:r>
+        <w:continuationSeparator/>
+      </w:r>
+    </w:p>
+  </w:endnote>
+</w:endnotes>
 </file>
 
 <file path=word/footer1.xml><?xml version="1.0" encoding="utf-8"?>
-<w:ftr xmlns:wpc="http://schemas.microsoft.com/office/word/2010/wordprocessingCanvas" xmlns:cx="http://schemas.microsoft.com/office/drawing/2014/chartex" xmlns:cx1="http://schemas.microsoft.com/office/drawing/2015/9/8/chartex" xmlns:cx2="http://schemas.microsoft.com/office/drawing/2015/10/21/chartex" xmlns:cx3="http://schemas.microsoft.com/office/drawing/2016/5/9/chartex" xmlns:cx4="http://schemas.microsoft.com/office/drawing/2016/5/10/chartex" xmlns:cx5="http://schemas.microsoft.com/office/drawing/2016/5/11/chartex" xmlns:cx6="http://schemas.microsoft.com/office/drawing/2016/5/12/chartex" xmlns:cx7="http://schemas.microsoft.com/office/drawing/2016/5/13/chartex" xmlns:cx8="http://schemas.microsoft.com/office/drawing/2016/5/14/chartex" xmlns:mc="http://schemas.openxmlformats.org/markup-compatibility/2006" xmlns:aink="http://schemas.microsoft.com/office/drawing/2016/ink" xmlns:am3d="http://schemas.microsoft.com/office/drawing/2017/model3d" xmlns:o="urn:schemas-microsoft-com:office:office" xmlns:r="http://schemas.openxmlformats.org/officeDocument/2006/relationships" xmlns:m="http://schemas.openxmlformats.org/officeDocument/2006/math" xmlns:v="urn:schemas-microsoft-com:vml" xmlns:wp14="http://schemas.microsoft.com/office/word/2010/wordprocessingDrawing" xmlns:wp="http://schemas.openxmlformats.org/drawingml/2006/wordprocessingDrawing" xmlns:w10="urn:schemas-microsoft-com:office:word" xmlns:w="http://schemas.openxmlformats.org/wordprocessingml/2006/main" xmlns:w14="http://schemas.microsoft.com/office/word/2010/wordml" xmlns:w15="http://schemas.microsoft.com/office/word/2012/wordml" xmlns:w16cid="http://schemas.microsoft.com/office/word/2016/wordml/cid" xmlns:w16se="http://schemas.microsoft.com/office/word/2015/wordml/symex" xmlns:wpg="http://schemas.microsoft.com/office/word/2010/wordprocessingGroup" xmlns:wpi="http://schemas.microsoft.com/office/word/2010/wordprocessingInk" xmlns:wne="http://schemas.microsoft.com/office/word/2006/wordml" xmlns:wps="http://schemas.microsoft.com/office/word/2010/wordprocessingShape" mc:Ignorable="w14 w15 w16se w16cid wp14">
+<w:ftr xmlns:wpc="http://schemas.microsoft.com/office/word/2010/wordprocessingCanvas" xmlns:cx="http://schemas.microsoft.com/office/drawing/2014/chartex" xmlns:cx1="http://schemas.microsoft.com/office/drawing/2015/9/8/chartex" xmlns:cx2="http://schemas.microsoft.com/office/drawing/2015/10/21/chartex" xmlns:cx3="http://schemas.microsoft.com/office/drawing/2016/5/9/chartex" xmlns:cx4="http://schemas.microsoft.com/office/drawing/2016/5/10/chartex" xmlns:cx5="http://schemas.microsoft.com/office/drawing/2016/5/11/chartex" xmlns:cx6="http://schemas.microsoft.com/office/drawing/2016/5/12/chartex" xmlns:cx7="http://schemas.microsoft.com/office/drawing/2016/5/13/chartex" xmlns:cx8="http://schemas.microsoft.com/office/drawing/2016/5/14/chartex" xmlns:mc="http://schemas.openxmlformats.org/markup-compatibility/2006" xmlns:aink="http://schemas.microsoft.com/office/drawing/2016/ink" xmlns:am3d="http://schemas.microsoft.com/office/drawing/2017/model3d" xmlns:o="urn:schemas-microsoft-com:office:office" xmlns:r="http://schemas.openxmlformats.org/officeDocument/2006/relationships" xmlns:m="http://schemas.openxmlformats.org/officeDocument/2006/math" xmlns:v="urn:schemas-microsoft-com:vml" xmlns:wp14="http://schemas.microsoft.com/office/word/2010/wordprocessingDrawing" xmlns:wp="http://schemas.openxmlformats.org/drawingml/2006/wordprocessingDrawing" xmlns:w10="urn:schemas-microsoft-com:office:word" xmlns:w="http://schemas.openxmlformats.org/wordprocessingml/2006/main" xmlns:w14="http://schemas.microsoft.com/office/word/2010/wordml" xmlns:w15="http://schemas.microsoft.com/office/word/2012/wordml" xmlns:w16cex="http://schemas.microsoft.com/office/word/2018/wordml/cex" xmlns:w16cid="http://schemas.microsoft.com/office/word/2016/wordml/cid" xmlns:w16="http://schemas.microsoft.com/office/word/2018/wordml" xmlns:w16se="http://schemas.microsoft.com/office/word/2015/wordml/symex" xmlns:wpg="http://schemas.microsoft.com/office/word/2010/wordprocessingGroup" xmlns:wpi="http://schemas.microsoft.com/office/word/2010/wordprocessingInk" xmlns:wne="http://schemas.microsoft.com/office/word/2006/wordml" xmlns:wps="http://schemas.microsoft.com/office/word/2010/wordprocessingShape" mc:Ignorable="w14 w15 w16se w16cid w16 w16cex wp14">
   <w:p>
     <w:pPr>
       <w:pStyle w:val="Footer"/>
@@ -366,7 +447,7 @@
 </file>
 
 <file path=word/footer2.xml><?xml version="1.0" encoding="utf-8"?>
-<w:ftr xmlns:wpc="http://schemas.microsoft.com/office/word/2010/wordprocessingCanvas" xmlns:cx="http://schemas.microsoft.com/office/drawing/2014/chartex" xmlns:cx1="http://schemas.microsoft.com/office/drawing/2015/9/8/chartex" xmlns:cx2="http://schemas.microsoft.com/office/drawing/2015/10/21/chartex" xmlns:cx3="http://schemas.microsoft.com/office/drawing/2016/5/9/chartex" xmlns:cx4="http://schemas.microsoft.com/office/drawing/2016/5/10/chartex" xmlns:cx5="http://schemas.microsoft.com/office/drawing/2016/5/11/chartex" xmlns:cx6="http://schemas.microsoft.com/office/drawing/2016/5/12/chartex" xmlns:cx7="http://schemas.microsoft.com/office/drawing/2016/5/13/chartex" xmlns:cx8="http://schemas.microsoft.com/office/drawing/2016/5/14/chartex" xmlns:mc="http://schemas.openxmlformats.org/markup-compatibility/2006" xmlns:aink="http://schemas.microsoft.com/office/drawing/2016/ink" xmlns:am3d="http://schemas.microsoft.com/office/drawing/2017/model3d" xmlns:o="urn:schemas-microsoft-com:office:office" xmlns:r="http://schemas.openxmlformats.org/officeDocument/2006/relationships" xmlns:m="http://schemas.openxmlformats.org/officeDocument/2006/math" xmlns:v="urn:schemas-microsoft-com:vml" xmlns:wp14="http://schemas.microsoft.com/office/word/2010/wordprocessingDrawing" xmlns:wp="http://schemas.openxmlformats.org/drawingml/2006/wordprocessingDrawing" xmlns:w10="urn:schemas-microsoft-com:office:word" xmlns:w="http://schemas.openxmlformats.org/wordprocessingml/2006/main" xmlns:w14="http://schemas.microsoft.com/office/word/2010/wordml" xmlns:w15="http://schemas.microsoft.com/office/word/2012/wordml" xmlns:w16cid="http://schemas.microsoft.com/office/word/2016/wordml/cid" xmlns:w16se="http://schemas.microsoft.com/office/word/2015/wordml/symex" xmlns:wpg="http://schemas.microsoft.com/office/word/2010/wordprocessingGroup" xmlns:wpi="http://schemas.microsoft.com/office/word/2010/wordprocessingInk" xmlns:wne="http://schemas.microsoft.com/office/word/2006/wordml" xmlns:wps="http://schemas.microsoft.com/office/word/2010/wordprocessingShape" mc:Ignorable="w14 w15 w16se w16cid wp14">
+<w:ftr xmlns:wpc="http://schemas.microsoft.com/office/word/2010/wordprocessingCanvas" xmlns:cx="http://schemas.microsoft.com/office/drawing/2014/chartex" xmlns:cx1="http://schemas.microsoft.com/office/drawing/2015/9/8/chartex" xmlns:cx2="http://schemas.microsoft.com/office/drawing/2015/10/21/chartex" xmlns:cx3="http://schemas.microsoft.com/office/drawing/2016/5/9/chartex" xmlns:cx4="http://schemas.microsoft.com/office/drawing/2016/5/10/chartex" xmlns:cx5="http://schemas.microsoft.com/office/drawing/2016/5/11/chartex" xmlns:cx6="http://schemas.microsoft.com/office/drawing/2016/5/12/chartex" xmlns:cx7="http://schemas.microsoft.com/office/drawing/2016/5/13/chartex" xmlns:cx8="http://schemas.microsoft.com/office/drawing/2016/5/14/chartex" xmlns:mc="http://schemas.openxmlformats.org/markup-compatibility/2006" xmlns:aink="http://schemas.microsoft.com/office/drawing/2016/ink" xmlns:am3d="http://schemas.microsoft.com/office/drawing/2017/model3d" xmlns:o="urn:schemas-microsoft-com:office:office" xmlns:r="http://schemas.openxmlformats.org/officeDocument/2006/relationships" xmlns:m="http://schemas.openxmlformats.org/officeDocument/2006/math" xmlns:v="urn:schemas-microsoft-com:vml" xmlns:wp14="http://schemas.microsoft.com/office/word/2010/wordprocessingDrawing" xmlns:wp="http://schemas.openxmlformats.org/drawingml/2006/wordprocessingDrawing" xmlns:w10="urn:schemas-microsoft-com:office:word" xmlns:w="http://schemas.openxmlformats.org/wordprocessingml/2006/main" xmlns:w14="http://schemas.microsoft.com/office/word/2010/wordml" xmlns:w15="http://schemas.microsoft.com/office/word/2012/wordml" xmlns:w16cex="http://schemas.microsoft.com/office/word/2018/wordml/cex" xmlns:w16cid="http://schemas.microsoft.com/office/word/2016/wordml/cid" xmlns:w16="http://schemas.microsoft.com/office/word/2018/wordml" xmlns:w16se="http://schemas.microsoft.com/office/word/2015/wordml/symex" xmlns:wpg="http://schemas.microsoft.com/office/word/2010/wordprocessingGroup" xmlns:wpi="http://schemas.microsoft.com/office/word/2010/wordprocessingInk" xmlns:wne="http://schemas.microsoft.com/office/word/2006/wordml" xmlns:wps="http://schemas.microsoft.com/office/word/2010/wordprocessingShape" mc:Ignorable="w14 w15 w16se w16cid w16 w16cex wp14">
   <w:p>
     <w:pPr>
       <w:pStyle w:val="Footer"/>
@@ -376,7 +457,7 @@
         <w:noProof/>
       </w:rPr>
       <w:drawing>
-        <wp:inline distT="0" distB="0" distL="0" distR="0" wp14:anchorId="0D3077D7" wp14:editId="17722DA1">
+        <wp:inline distT="0" distB="0" distL="0" distR="0" wp14:anchorId="49879885" wp14:editId="71F2F177">
           <wp:extent cx="3104762" cy="390476"/>
           <wp:effectExtent l="0" t="0" r="635" b="0"/>
           <wp:docPr id="1" name="Picture 1"/>
@@ -416,7 +497,7 @@
 </file>
 
 <file path=word/footer3.xml><?xml version="1.0" encoding="utf-8"?>
-<w:ftr xmlns:wpc="http://schemas.microsoft.com/office/word/2010/wordprocessingCanvas" xmlns:cx="http://schemas.microsoft.com/office/drawing/2014/chartex" xmlns:cx1="http://schemas.microsoft.com/office/drawing/2015/9/8/chartex" xmlns:cx2="http://schemas.microsoft.com/office/drawing/2015/10/21/chartex" xmlns:cx3="http://schemas.microsoft.com/office/drawing/2016/5/9/chartex" xmlns:cx4="http://schemas.microsoft.com/office/drawing/2016/5/10/chartex" xmlns:cx5="http://schemas.microsoft.com/office/drawing/2016/5/11/chartex" xmlns:cx6="http://schemas.microsoft.com/office/drawing/2016/5/12/chartex" xmlns:cx7="http://schemas.microsoft.com/office/drawing/2016/5/13/chartex" xmlns:cx8="http://schemas.microsoft.com/office/drawing/2016/5/14/chartex" xmlns:mc="http://schemas.openxmlformats.org/markup-compatibility/2006" xmlns:aink="http://schemas.microsoft.com/office/drawing/2016/ink" xmlns:am3d="http://schemas.microsoft.com/office/drawing/2017/model3d" xmlns:o="urn:schemas-microsoft-com:office:office" xmlns:r="http://schemas.openxmlformats.org/officeDocument/2006/relationships" xmlns:m="http://schemas.openxmlformats.org/officeDocument/2006/math" xmlns:v="urn:schemas-microsoft-com:vml" xmlns:wp14="http://schemas.microsoft.com/office/word/2010/wordprocessingDrawing" xmlns:wp="http://schemas.openxmlformats.org/drawingml/2006/wordprocessingDrawing" xmlns:w10="urn:schemas-microsoft-com:office:word" xmlns:w="http://schemas.openxmlformats.org/wordprocessingml/2006/main" xmlns:w14="http://schemas.microsoft.com/office/word/2010/wordml" xmlns:w15="http://schemas.microsoft.com/office/word/2012/wordml" xmlns:w16cid="http://schemas.microsoft.com/office/word/2016/wordml/cid" xmlns:w16se="http://schemas.microsoft.com/office/word/2015/wordml/symex" xmlns:wpg="http://schemas.microsoft.com/office/word/2010/wordprocessingGroup" xmlns:wpi="http://schemas.microsoft.com/office/word/2010/wordprocessingInk" xmlns:wne="http://schemas.microsoft.com/office/word/2006/wordml" xmlns:wps="http://schemas.microsoft.com/office/word/2010/wordprocessingShape" mc:Ignorable="w14 w15 w16se w16cid wp14">
+<w:ftr xmlns:wpc="http://schemas.microsoft.com/office/word/2010/wordprocessingCanvas" xmlns:cx="http://schemas.microsoft.com/office/drawing/2014/chartex" xmlns:cx1="http://schemas.microsoft.com/office/drawing/2015/9/8/chartex" xmlns:cx2="http://schemas.microsoft.com/office/drawing/2015/10/21/chartex" xmlns:cx3="http://schemas.microsoft.com/office/drawing/2016/5/9/chartex" xmlns:cx4="http://schemas.microsoft.com/office/drawing/2016/5/10/chartex" xmlns:cx5="http://schemas.microsoft.com/office/drawing/2016/5/11/chartex" xmlns:cx6="http://schemas.microsoft.com/office/drawing/2016/5/12/chartex" xmlns:cx7="http://schemas.microsoft.com/office/drawing/2016/5/13/chartex" xmlns:cx8="http://schemas.microsoft.com/office/drawing/2016/5/14/chartex" xmlns:mc="http://schemas.openxmlformats.org/markup-compatibility/2006" xmlns:aink="http://schemas.microsoft.com/office/drawing/2016/ink" xmlns:am3d="http://schemas.microsoft.com/office/drawing/2017/model3d" xmlns:o="urn:schemas-microsoft-com:office:office" xmlns:r="http://schemas.openxmlformats.org/officeDocument/2006/relationships" xmlns:m="http://schemas.openxmlformats.org/officeDocument/2006/math" xmlns:v="urn:schemas-microsoft-com:vml" xmlns:wp14="http://schemas.microsoft.com/office/word/2010/wordprocessingDrawing" xmlns:wp="http://schemas.openxmlformats.org/drawingml/2006/wordprocessingDrawing" xmlns:w10="urn:schemas-microsoft-com:office:word" xmlns:w="http://schemas.openxmlformats.org/wordprocessingml/2006/main" xmlns:w14="http://schemas.microsoft.com/office/word/2010/wordml" xmlns:w15="http://schemas.microsoft.com/office/word/2012/wordml" xmlns:w16cex="http://schemas.microsoft.com/office/word/2018/wordml/cex" xmlns:w16cid="http://schemas.microsoft.com/office/word/2016/wordml/cid" xmlns:w16="http://schemas.microsoft.com/office/word/2018/wordml" xmlns:w16se="http://schemas.microsoft.com/office/word/2015/wordml/symex" xmlns:wpg="http://schemas.microsoft.com/office/word/2010/wordprocessingGroup" xmlns:wpi="http://schemas.microsoft.com/office/word/2010/wordprocessingInk" xmlns:wne="http://schemas.microsoft.com/office/word/2006/wordml" xmlns:wps="http://schemas.microsoft.com/office/word/2010/wordprocessingShape" mc:Ignorable="w14 w15 w16se w16cid w16 w16cex wp14">
   <w:p>
     <w:pPr>
       <w:pStyle w:val="Footer"/>
@@ -426,7 +507,14 @@
 </file>
 
 <file path=word/footnotes.xml><?xml version="1.0" encoding="utf-8"?>
-<w:footnotes xmlns:w="http://schemas.openxmlformats.org/wordprocessingml/2006/main" xmlns:m="http://schemas.openxmlformats.org/officeDocument/2006/math" xmlns:r="http://schemas.openxmlformats.org/officeDocument/2006/relationships" xmlns:o="urn:schemas-microsoft-com:office:office" xmlns:v="urn:schemas-microsoft-com:vml" xmlns:w10="urn:schemas-microsoft-com:office:word" xmlns:a="http://schemas.openxmlformats.org/drawingml/2006/main" xmlns:pic="http://schemas.openxmlformats.org/drawingml/2006/picture" xmlns:wp="http://schemas.openxmlformats.org/drawingml/2006/wordprocessingDrawing">
+<w:footnotes xmlns:wpc="http://schemas.microsoft.com/office/word/2010/wordprocessingCanvas" xmlns:cx="http://schemas.microsoft.com/office/drawing/2014/chartex" xmlns:cx1="http://schemas.microsoft.com/office/drawing/2015/9/8/chartex" xmlns:cx2="http://schemas.microsoft.com/office/drawing/2015/10/21/chartex" xmlns:cx3="http://schemas.microsoft.com/office/drawing/2016/5/9/chartex" xmlns:cx4="http://schemas.microsoft.com/office/drawing/2016/5/10/chartex" xmlns:cx5="http://schemas.microsoft.com/office/drawing/2016/5/11/chartex" xmlns:cx6="http://schemas.microsoft.com/office/drawing/2016/5/12/chartex" xmlns:cx7="http://schemas.microsoft.com/office/drawing/2016/5/13/chartex" xmlns:cx8="http://schemas.microsoft.com/office/drawing/2016/5/14/chartex" xmlns:mc="http://schemas.openxmlformats.org/markup-compatibility/2006" xmlns:aink="http://schemas.microsoft.com/office/drawing/2016/ink" xmlns:am3d="http://schemas.microsoft.com/office/drawing/2017/model3d" xmlns:o="urn:schemas-microsoft-com:office:office" xmlns:r="http://schemas.openxmlformats.org/officeDocument/2006/relationships" xmlns:m="http://schemas.openxmlformats.org/officeDocument/2006/math" xmlns:v="urn:schemas-microsoft-com:vml" xmlns:wp14="http://schemas.microsoft.com/office/word/2010/wordprocessingDrawing" xmlns:wp="http://schemas.openxmlformats.org/drawingml/2006/wordprocessingDrawing" xmlns:w10="urn:schemas-microsoft-com:office:word" xmlns:w="http://schemas.openxmlformats.org/wordprocessingml/2006/main" xmlns:w14="http://schemas.microsoft.com/office/word/2010/wordml" xmlns:w15="http://schemas.microsoft.com/office/word/2012/wordml" xmlns:w16cex="http://schemas.microsoft.com/office/word/2018/wordml/cex" xmlns:w16cid="http://schemas.microsoft.com/office/word/2016/wordml/cid" xmlns:w16="http://schemas.microsoft.com/office/word/2018/wordml" xmlns:w16se="http://schemas.microsoft.com/office/word/2015/wordml/symex" xmlns:wpg="http://schemas.microsoft.com/office/word/2010/wordprocessingGroup" xmlns:wpi="http://schemas.microsoft.com/office/word/2010/wordprocessingInk" xmlns:wne="http://schemas.microsoft.com/office/word/2006/wordml" xmlns:wps="http://schemas.microsoft.com/office/word/2010/wordprocessingShape" mc:Ignorable="w14 w15 w16se w16cid w16 w16cex wp14">
+  <w:footnote w:type="separator" w:id="-1">
+    <w:p>
+      <w:r>
+        <w:separator/>
+      </w:r>
+    </w:p>
+  </w:footnote>
   <w:footnote w:type="continuationSeparator" w:id="0">
     <w:p>
       <w:r>
@@ -434,18 +522,11 @@
       </w:r>
     </w:p>
   </w:footnote>
-  <w:footnote w:type="separator" w:id="-1">
-    <w:p>
-      <w:r>
-        <w:separator/>
-      </w:r>
-    </w:p>
-  </w:footnote>
 </w:footnotes>
 </file>
 
 <file path=word/header1.xml><?xml version="1.0" encoding="utf-8"?>
-<w:hdr xmlns:wpc="http://schemas.microsoft.com/office/word/2010/wordprocessingCanvas" xmlns:cx="http://schemas.microsoft.com/office/drawing/2014/chartex" xmlns:cx1="http://schemas.microsoft.com/office/drawing/2015/9/8/chartex" xmlns:cx2="http://schemas.microsoft.com/office/drawing/2015/10/21/chartex" xmlns:cx3="http://schemas.microsoft.com/office/drawing/2016/5/9/chartex" xmlns:cx4="http://schemas.microsoft.com/office/drawing/2016/5/10/chartex" xmlns:cx5="http://schemas.microsoft.com/office/drawing/2016/5/11/chartex" xmlns:cx6="http://schemas.microsoft.com/office/drawing/2016/5/12/chartex" xmlns:cx7="http://schemas.microsoft.com/office/drawing/2016/5/13/chartex" xmlns:cx8="http://schemas.microsoft.com/office/drawing/2016/5/14/chartex" xmlns:mc="http://schemas.openxmlformats.org/markup-compatibility/2006" xmlns:aink="http://schemas.microsoft.com/office/drawing/2016/ink" xmlns:am3d="http://schemas.microsoft.com/office/drawing/2017/model3d" xmlns:o="urn:schemas-microsoft-com:office:office" xmlns:r="http://schemas.openxmlformats.org/officeDocument/2006/relationships" xmlns:m="http://schemas.openxmlformats.org/officeDocument/2006/math" xmlns:v="urn:schemas-microsoft-com:vml" xmlns:wp14="http://schemas.microsoft.com/office/word/2010/wordprocessingDrawing" xmlns:wp="http://schemas.openxmlformats.org/drawingml/2006/wordprocessingDrawing" xmlns:w10="urn:schemas-microsoft-com:office:word" xmlns:w="http://schemas.openxmlformats.org/wordprocessingml/2006/main" xmlns:w14="http://schemas.microsoft.com/office/word/2010/wordml" xmlns:w15="http://schemas.microsoft.com/office/word/2012/wordml" xmlns:w16cid="http://schemas.microsoft.com/office/word/2016/wordml/cid" xmlns:w16se="http://schemas.microsoft.com/office/word/2015/wordml/symex" xmlns:wpg="http://schemas.microsoft.com/office/word/2010/wordprocessingGroup" xmlns:wpi="http://schemas.microsoft.com/office/word/2010/wordprocessingInk" xmlns:wne="http://schemas.microsoft.com/office/word/2006/wordml" xmlns:wps="http://schemas.microsoft.com/office/word/2010/wordprocessingShape" mc:Ignorable="w14 w15 w16se w16cid wp14">
+<w:hdr xmlns:wpc="http://schemas.microsoft.com/office/word/2010/wordprocessingCanvas" xmlns:cx="http://schemas.microsoft.com/office/drawing/2014/chartex" xmlns:cx1="http://schemas.microsoft.com/office/drawing/2015/9/8/chartex" xmlns:cx2="http://schemas.microsoft.com/office/drawing/2015/10/21/chartex" xmlns:cx3="http://schemas.microsoft.com/office/drawing/2016/5/9/chartex" xmlns:cx4="http://schemas.microsoft.com/office/drawing/2016/5/10/chartex" xmlns:cx5="http://schemas.microsoft.com/office/drawing/2016/5/11/chartex" xmlns:cx6="http://schemas.microsoft.com/office/drawing/2016/5/12/chartex" xmlns:cx7="http://schemas.microsoft.com/office/drawing/2016/5/13/chartex" xmlns:cx8="http://schemas.microsoft.com/office/drawing/2016/5/14/chartex" xmlns:mc="http://schemas.openxmlformats.org/markup-compatibility/2006" xmlns:aink="http://schemas.microsoft.com/office/drawing/2016/ink" xmlns:am3d="http://schemas.microsoft.com/office/drawing/2017/model3d" xmlns:o="urn:schemas-microsoft-com:office:office" xmlns:r="http://schemas.openxmlformats.org/officeDocument/2006/relationships" xmlns:m="http://schemas.openxmlformats.org/officeDocument/2006/math" xmlns:v="urn:schemas-microsoft-com:vml" xmlns:wp14="http://schemas.microsoft.com/office/word/2010/wordprocessingDrawing" xmlns:wp="http://schemas.openxmlformats.org/drawingml/2006/wordprocessingDrawing" xmlns:w10="urn:schemas-microsoft-com:office:word" xmlns:w="http://schemas.openxmlformats.org/wordprocessingml/2006/main" xmlns:w14="http://schemas.microsoft.com/office/word/2010/wordml" xmlns:w15="http://schemas.microsoft.com/office/word/2012/wordml" xmlns:w16cex="http://schemas.microsoft.com/office/word/2018/wordml/cex" xmlns:w16cid="http://schemas.microsoft.com/office/word/2016/wordml/cid" xmlns:w16="http://schemas.microsoft.com/office/word/2018/wordml" xmlns:w16se="http://schemas.microsoft.com/office/word/2015/wordml/symex" xmlns:wpg="http://schemas.microsoft.com/office/word/2010/wordprocessingGroup" xmlns:wpi="http://schemas.microsoft.com/office/word/2010/wordprocessingInk" xmlns:wne="http://schemas.microsoft.com/office/word/2006/wordml" xmlns:wps="http://schemas.microsoft.com/office/word/2010/wordprocessingShape" mc:Ignorable="w14 w15 w16se w16cid w16 w16cex wp14">
   <w:p>
     <w:pPr>
       <w:pStyle w:val="Header"/>
@@ -455,17 +536,25 @@
 </file>
 
 <file path=word/header2.xml><?xml version="1.0" encoding="utf-8"?>
-<w:hdr xmlns:wpc="http://schemas.microsoft.com/office/word/2010/wordprocessingCanvas" xmlns:cx="http://schemas.microsoft.com/office/drawing/2014/chartex" xmlns:cx1="http://schemas.microsoft.com/office/drawing/2015/9/8/chartex" xmlns:cx2="http://schemas.microsoft.com/office/drawing/2015/10/21/chartex" xmlns:cx3="http://schemas.microsoft.com/office/drawing/2016/5/9/chartex" xmlns:cx4="http://schemas.microsoft.com/office/drawing/2016/5/10/chartex" xmlns:cx5="http://schemas.microsoft.com/office/drawing/2016/5/11/chartex" xmlns:cx6="http://schemas.microsoft.com/office/drawing/2016/5/12/chartex" xmlns:cx7="http://schemas.microsoft.com/office/drawing/2016/5/13/chartex" xmlns:cx8="http://schemas.microsoft.com/office/drawing/2016/5/14/chartex" xmlns:mc="http://schemas.openxmlformats.org/markup-compatibility/2006" xmlns:aink="http://schemas.microsoft.com/office/drawing/2016/ink" xmlns:am3d="http://schemas.microsoft.com/office/drawing/2017/model3d" xmlns:o="urn:schemas-microsoft-com:office:office" xmlns:r="http://schemas.openxmlformats.org/officeDocument/2006/relationships" xmlns:m="http://schemas.openxmlformats.org/officeDocument/2006/math" xmlns:v="urn:schemas-microsoft-com:vml" xmlns:wp14="http://schemas.microsoft.com/office/word/2010/wordprocessingDrawing" xmlns:wp="http://schemas.openxmlformats.org/drawingml/2006/wordprocessingDrawing" xmlns:w10="urn:schemas-microsoft-com:office:word" xmlns:w="http://schemas.openxmlformats.org/wordprocessingml/2006/main" xmlns:w14="http://schemas.microsoft.com/office/word/2010/wordml" xmlns:w15="http://schemas.microsoft.com/office/word/2012/wordml" xmlns:w16cid="http://schemas.microsoft.com/office/word/2016/wordml/cid" xmlns:w16se="http://schemas.microsoft.com/office/word/2015/wordml/symex" xmlns:wpg="http://schemas.microsoft.com/office/word/2010/wordprocessingGroup" xmlns:wpi="http://schemas.microsoft.com/office/word/2010/wordprocessingInk" xmlns:wne="http://schemas.microsoft.com/office/word/2006/wordml" xmlns:wps="http://schemas.microsoft.com/office/word/2010/wordprocessingShape" mc:Ignorable="w14 w15 w16se w16cid wp14">
+<w:hdr xmlns:wpc="http://schemas.microsoft.com/office/word/2010/wordprocessingCanvas" xmlns:cx="http://schemas.microsoft.com/office/drawing/2014/chartex" xmlns:cx1="http://schemas.microsoft.com/office/drawing/2015/9/8/chartex" xmlns:cx2="http://schemas.microsoft.com/office/drawing/2015/10/21/chartex" xmlns:cx3="http://schemas.microsoft.com/office/drawing/2016/5/9/chartex" xmlns:cx4="http://schemas.microsoft.com/office/drawing/2016/5/10/chartex" xmlns:cx5="http://schemas.microsoft.com/office/drawing/2016/5/11/chartex" xmlns:cx6="http://schemas.microsoft.com/office/drawing/2016/5/12/chartex" xmlns:cx7="http://schemas.microsoft.com/office/drawing/2016/5/13/chartex" xmlns:cx8="http://schemas.microsoft.com/office/drawing/2016/5/14/chartex" xmlns:mc="http://schemas.openxmlformats.org/markup-compatibility/2006" xmlns:aink="http://schemas.microsoft.com/office/drawing/2016/ink" xmlns:am3d="http://schemas.microsoft.com/office/drawing/2017/model3d" xmlns:o="urn:schemas-microsoft-com:office:office" xmlns:r="http://schemas.openxmlformats.org/officeDocument/2006/relationships" xmlns:m="http://schemas.openxmlformats.org/officeDocument/2006/math" xmlns:v="urn:schemas-microsoft-com:vml" xmlns:wp14="http://schemas.microsoft.com/office/word/2010/wordprocessingDrawing" xmlns:wp="http://schemas.openxmlformats.org/drawingml/2006/wordprocessingDrawing" xmlns:w10="urn:schemas-microsoft-com:office:word" xmlns:w="http://schemas.openxmlformats.org/wordprocessingml/2006/main" xmlns:w14="http://schemas.microsoft.com/office/word/2010/wordml" xmlns:w15="http://schemas.microsoft.com/office/word/2012/wordml" xmlns:w16cex="http://schemas.microsoft.com/office/word/2018/wordml/cex" xmlns:w16cid="http://schemas.microsoft.com/office/word/2016/wordml/cid" xmlns:w16="http://schemas.microsoft.com/office/word/2018/wordml" xmlns:w16se="http://schemas.microsoft.com/office/word/2015/wordml/symex" xmlns:wpg="http://schemas.microsoft.com/office/word/2010/wordprocessingGroup" xmlns:wpi="http://schemas.microsoft.com/office/word/2010/wordprocessingInk" xmlns:wne="http://schemas.microsoft.com/office/word/2006/wordml" xmlns:wps="http://schemas.microsoft.com/office/word/2010/wordprocessingShape" mc:Ignorable="w14 w15 w16se w16cid w16 w16cex wp14">
   <w:p>
     <w:pPr>
       <w:pStyle w:val="Header"/>
     </w:pPr>
+  </w:p>
+  <w:p>
+    <w:pPr>
+      <w:pStyle w:val="Header"/>
+    </w:pPr>
+    <w:r>
+      <w:t>Introduction to computer science</w:t>
+    </w:r>
   </w:p>
 </w:hdr>
 </file>
 
 <file path=word/header3.xml><?xml version="1.0" encoding="utf-8"?>
-<w:hdr xmlns:wpc="http://schemas.microsoft.com/office/word/2010/wordprocessingCanvas" xmlns:cx="http://schemas.microsoft.com/office/drawing/2014/chartex" xmlns:cx1="http://schemas.microsoft.com/office/drawing/2015/9/8/chartex" xmlns:cx2="http://schemas.microsoft.com/office/drawing/2015/10/21/chartex" xmlns:cx3="http://schemas.microsoft.com/office/drawing/2016/5/9/chartex" xmlns:cx4="http://schemas.microsoft.com/office/drawing/2016/5/10/chartex" xmlns:cx5="http://schemas.microsoft.com/office/drawing/2016/5/11/chartex" xmlns:cx6="http://schemas.microsoft.com/office/drawing/2016/5/12/chartex" xmlns:cx7="http://schemas.microsoft.com/office/drawing/2016/5/13/chartex" xmlns:cx8="http://schemas.microsoft.com/office/drawing/2016/5/14/chartex" xmlns:mc="http://schemas.openxmlformats.org/markup-compatibility/2006" xmlns:aink="http://schemas.microsoft.com/office/drawing/2016/ink" xmlns:am3d="http://schemas.microsoft.com/office/drawing/2017/model3d" xmlns:o="urn:schemas-microsoft-com:office:office" xmlns:r="http://schemas.openxmlformats.org/officeDocument/2006/relationships" xmlns:m="http://schemas.openxmlformats.org/officeDocument/2006/math" xmlns:v="urn:schemas-microsoft-com:vml" xmlns:wp14="http://schemas.microsoft.com/office/word/2010/wordprocessingDrawing" xmlns:wp="http://schemas.openxmlformats.org/drawingml/2006/wordprocessingDrawing" xmlns:w10="urn:schemas-microsoft-com:office:word" xmlns:w="http://schemas.openxmlformats.org/wordprocessingml/2006/main" xmlns:w14="http://schemas.microsoft.com/office/word/2010/wordml" xmlns:w15="http://schemas.microsoft.com/office/word/2012/wordml" xmlns:w16cid="http://schemas.microsoft.com/office/word/2016/wordml/cid" xmlns:w16se="http://schemas.microsoft.com/office/word/2015/wordml/symex" xmlns:wpg="http://schemas.microsoft.com/office/word/2010/wordprocessingGroup" xmlns:wpi="http://schemas.microsoft.com/office/word/2010/wordprocessingInk" xmlns:wne="http://schemas.microsoft.com/office/word/2006/wordml" xmlns:wps="http://schemas.microsoft.com/office/word/2010/wordprocessingShape" mc:Ignorable="w14 w15 w16se w16cid wp14">
+<w:hdr xmlns:wpc="http://schemas.microsoft.com/office/word/2010/wordprocessingCanvas" xmlns:cx="http://schemas.microsoft.com/office/drawing/2014/chartex" xmlns:cx1="http://schemas.microsoft.com/office/drawing/2015/9/8/chartex" xmlns:cx2="http://schemas.microsoft.com/office/drawing/2015/10/21/chartex" xmlns:cx3="http://schemas.microsoft.com/office/drawing/2016/5/9/chartex" xmlns:cx4="http://schemas.microsoft.com/office/drawing/2016/5/10/chartex" xmlns:cx5="http://schemas.microsoft.com/office/drawing/2016/5/11/chartex" xmlns:cx6="http://schemas.microsoft.com/office/drawing/2016/5/12/chartex" xmlns:cx7="http://schemas.microsoft.com/office/drawing/2016/5/13/chartex" xmlns:cx8="http://schemas.microsoft.com/office/drawing/2016/5/14/chartex" xmlns:mc="http://schemas.openxmlformats.org/markup-compatibility/2006" xmlns:aink="http://schemas.microsoft.com/office/drawing/2016/ink" xmlns:am3d="http://schemas.microsoft.com/office/drawing/2017/model3d" xmlns:o="urn:schemas-microsoft-com:office:office" xmlns:r="http://schemas.openxmlformats.org/officeDocument/2006/relationships" xmlns:m="http://schemas.openxmlformats.org/officeDocument/2006/math" xmlns:v="urn:schemas-microsoft-com:vml" xmlns:wp14="http://schemas.microsoft.com/office/word/2010/wordprocessingDrawing" xmlns:wp="http://schemas.openxmlformats.org/drawingml/2006/wordprocessingDrawing" xmlns:w10="urn:schemas-microsoft-com:office:word" xmlns:w="http://schemas.openxmlformats.org/wordprocessingml/2006/main" xmlns:w14="http://schemas.microsoft.com/office/word/2010/wordml" xmlns:w15="http://schemas.microsoft.com/office/word/2012/wordml" xmlns:w16cex="http://schemas.microsoft.com/office/word/2018/wordml/cex" xmlns:w16cid="http://schemas.microsoft.com/office/word/2016/wordml/cid" xmlns:w16="http://schemas.microsoft.com/office/word/2018/wordml" xmlns:w16se="http://schemas.microsoft.com/office/word/2015/wordml/symex" xmlns:wpg="http://schemas.microsoft.com/office/word/2010/wordprocessingGroup" xmlns:wpi="http://schemas.microsoft.com/office/word/2010/wordprocessingInk" xmlns:wne="http://schemas.microsoft.com/office/word/2006/wordml" xmlns:wps="http://schemas.microsoft.com/office/word/2010/wordprocessingShape" mc:Ignorable="w14 w15 w16se w16cid w16 w16cex wp14">
   <w:p>
     <w:pPr>
       <w:pStyle w:val="Header"/>
@@ -475,227 +564,18 @@
 </file>
 
 <file path=word/numbering.xml><?xml version="1.0" encoding="utf-8"?>
-<w:numbering xmlns:wpc="http://schemas.microsoft.com/office/word/2010/wordprocessingCanvas" xmlns:cx="http://schemas.microsoft.com/office/drawing/2014/chartex" xmlns:cx1="http://schemas.microsoft.com/office/drawing/2015/9/8/chartex" xmlns:cx2="http://schemas.microsoft.com/office/drawing/2015/10/21/chartex" xmlns:cx3="http://schemas.microsoft.com/office/drawing/2016/5/9/chartex" xmlns:cx4="http://schemas.microsoft.com/office/drawing/2016/5/10/chartex" xmlns:cx5="http://schemas.microsoft.com/office/drawing/2016/5/11/chartex" xmlns:cx6="http://schemas.microsoft.com/office/drawing/2016/5/12/chartex" xmlns:cx7="http://schemas.microsoft.com/office/drawing/2016/5/13/chartex" xmlns:cx8="http://schemas.microsoft.com/office/drawing/2016/5/14/chartex" xmlns:mc="http://schemas.openxmlformats.org/markup-compatibility/2006" xmlns:aink="http://schemas.microsoft.com/office/drawing/2016/ink" xmlns:am3d="http://schemas.microsoft.com/office/drawing/2017/model3d" xmlns:o="urn:schemas-microsoft-com:office:office" xmlns:r="http://schemas.openxmlformats.org/officeDocument/2006/relationships" xmlns:m="http://schemas.openxmlformats.org/officeDocument/2006/math" xmlns:v="urn:schemas-microsoft-com:vml" xmlns:wp14="http://schemas.microsoft.com/office/word/2010/wordprocessingDrawing" xmlns:wp="http://schemas.openxmlformats.org/drawingml/2006/wordprocessingDrawing" xmlns:w10="urn:schemas-microsoft-com:office:word" xmlns:w="http://schemas.openxmlformats.org/wordprocessingml/2006/main" xmlns:w14="http://schemas.microsoft.com/office/word/2010/wordml" xmlns:w15="http://schemas.microsoft.com/office/word/2012/wordml" xmlns:w16cid="http://schemas.microsoft.com/office/word/2016/wordml/cid" xmlns:w16se="http://schemas.microsoft.com/office/word/2015/wordml/symex" xmlns:wpg="http://schemas.microsoft.com/office/word/2010/wordprocessingGroup" xmlns:wpi="http://schemas.microsoft.com/office/word/2010/wordprocessingInk" xmlns:wne="http://schemas.microsoft.com/office/word/2006/wordml" xmlns:wps="http://schemas.microsoft.com/office/word/2010/wordprocessingShape" mc:Ignorable="w14 w15 w16se w16cid wp14">
+<w:numbering xmlns:wpc="http://schemas.microsoft.com/office/word/2010/wordprocessingCanvas" xmlns:cx="http://schemas.microsoft.com/office/drawing/2014/chartex" xmlns:cx1="http://schemas.microsoft.com/office/drawing/2015/9/8/chartex" xmlns:cx2="http://schemas.microsoft.com/office/drawing/2015/10/21/chartex" xmlns:cx3="http://schemas.microsoft.com/office/drawing/2016/5/9/chartex" xmlns:cx4="http://schemas.microsoft.com/office/drawing/2016/5/10/chartex" xmlns:cx5="http://schemas.microsoft.com/office/drawing/2016/5/11/chartex" xmlns:cx6="http://schemas.microsoft.com/office/drawing/2016/5/12/chartex" xmlns:cx7="http://schemas.microsoft.com/office/drawing/2016/5/13/chartex" xmlns:cx8="http://schemas.microsoft.com/office/drawing/2016/5/14/chartex" xmlns:mc="http://schemas.openxmlformats.org/markup-compatibility/2006" xmlns:aink="http://schemas.microsoft.com/office/drawing/2016/ink" xmlns:am3d="http://schemas.microsoft.com/office/drawing/2017/model3d" xmlns:o="urn:schemas-microsoft-com:office:office" xmlns:r="http://schemas.openxmlformats.org/officeDocument/2006/relationships" xmlns:m="http://schemas.openxmlformats.org/officeDocument/2006/math" xmlns:v="urn:schemas-microsoft-com:vml" xmlns:wp14="http://schemas.microsoft.com/office/word/2010/wordprocessingDrawing" xmlns:wp="http://schemas.openxmlformats.org/drawingml/2006/wordprocessingDrawing" xmlns:w10="urn:schemas-microsoft-com:office:word" xmlns:w="http://schemas.openxmlformats.org/wordprocessingml/2006/main" xmlns:w14="http://schemas.microsoft.com/office/word/2010/wordml" xmlns:w15="http://schemas.microsoft.com/office/word/2012/wordml" xmlns:w16cex="http://schemas.microsoft.com/office/word/2018/wordml/cex" xmlns:w16cid="http://schemas.microsoft.com/office/word/2016/wordml/cid" xmlns:w16="http://schemas.microsoft.com/office/word/2018/wordml" xmlns:w16se="http://schemas.microsoft.com/office/word/2015/wordml/symex" xmlns:wpg="http://schemas.microsoft.com/office/word/2010/wordprocessingGroup" xmlns:wpi="http://schemas.microsoft.com/office/word/2010/wordprocessingInk" xmlns:wne="http://schemas.microsoft.com/office/word/2006/wordml" xmlns:wps="http://schemas.microsoft.com/office/word/2010/wordprocessingShape" mc:Ignorable="w14 w15 w16se w16cid w16 w16cex wp14">
   <w:abstractNum w:abstractNumId="0" w15:restartNumberingAfterBreak="0">
-    <w:nsid w:val="170CD2DE"/>
+    <w:nsid w:val="EA454B4C"/>
     <w:multiLevelType w:val="multilevel"/>
-    <w:tmpl w:val="FE00F21C"/>
-    <w:lvl w:ilvl="0">
-      <w:numFmt w:val="bullet"/>
-      <w:lvlText w:val=" "/>
-      <w:lvlJc w:val="left"/>
-      <w:pPr>
-        <w:tabs>
-          <w:tab w:val="num" w:pos="0"/>
-        </w:tabs>
-        <w:ind w:left="480" w:hanging="480"/>
-      </w:pPr>
-    </w:lvl>
-    <w:lvl w:ilvl="1">
-      <w:numFmt w:val="bullet"/>
-      <w:lvlText w:val=" "/>
-      <w:lvlJc w:val="left"/>
-      <w:pPr>
-        <w:tabs>
-          <w:tab w:val="num" w:pos="720"/>
-        </w:tabs>
-        <w:ind w:left="1200" w:hanging="480"/>
-      </w:pPr>
-    </w:lvl>
-    <w:lvl w:ilvl="2">
-      <w:numFmt w:val="bullet"/>
-      <w:lvlText w:val=" "/>
-      <w:lvlJc w:val="left"/>
-      <w:pPr>
-        <w:tabs>
-          <w:tab w:val="num" w:pos="1440"/>
-        </w:tabs>
-        <w:ind w:left="1920" w:hanging="480"/>
-      </w:pPr>
-    </w:lvl>
-    <w:lvl w:ilvl="3">
-      <w:numFmt w:val="bullet"/>
-      <w:lvlText w:val=" "/>
-      <w:lvlJc w:val="left"/>
-      <w:pPr>
-        <w:tabs>
-          <w:tab w:val="num" w:pos="2160"/>
-        </w:tabs>
-        <w:ind w:left="2640" w:hanging="480"/>
-      </w:pPr>
-    </w:lvl>
-    <w:lvl w:ilvl="4">
-      <w:numFmt w:val="bullet"/>
-      <w:lvlText w:val=" "/>
-      <w:lvlJc w:val="left"/>
-      <w:pPr>
-        <w:tabs>
-          <w:tab w:val="num" w:pos="2880"/>
-        </w:tabs>
-        <w:ind w:left="3360" w:hanging="480"/>
-      </w:pPr>
-    </w:lvl>
-    <w:lvl w:ilvl="5">
-      <w:numFmt w:val="bullet"/>
-      <w:lvlText w:val=" "/>
-      <w:lvlJc w:val="left"/>
-      <w:pPr>
-        <w:tabs>
-          <w:tab w:val="num" w:pos="3600"/>
-        </w:tabs>
-        <w:ind w:left="4080" w:hanging="480"/>
-      </w:pPr>
-    </w:lvl>
-    <w:lvl w:ilvl="6">
-      <w:numFmt w:val="bullet"/>
-      <w:lvlText w:val=" "/>
-      <w:lvlJc w:val="left"/>
-      <w:pPr>
-        <w:tabs>
-          <w:tab w:val="num" w:pos="4320"/>
-        </w:tabs>
-        <w:ind w:left="4800" w:hanging="480"/>
-      </w:pPr>
-    </w:lvl>
-    <w:lvl w:ilvl="7">
-      <w:numFmt w:val="bullet"/>
-      <w:lvlText w:val=" "/>
-      <w:lvlJc w:val="left"/>
-      <w:pPr>
-        <w:tabs>
-          <w:tab w:val="num" w:pos="5040"/>
-        </w:tabs>
-        <w:ind w:left="5520" w:hanging="480"/>
-      </w:pPr>
-    </w:lvl>
-    <w:lvl w:ilvl="8">
-      <w:numFmt w:val="bullet"/>
-      <w:lvlText w:val=" "/>
-      <w:lvlJc w:val="left"/>
-      <w:pPr>
-        <w:tabs>
-          <w:tab w:val="num" w:pos="5760"/>
-        </w:tabs>
-        <w:ind w:left="6240" w:hanging="480"/>
-      </w:pPr>
-    </w:lvl>
-  </w:abstractNum>
-  <w:abstractNum w:abstractNumId="990">
-    <w:nsid w:val="2c1ae401"/>
-    <w:multiLevelType w:val="multilevel"/>
-    <w:lvl w:ilvl="0">
-      <w:numFmt w:val="bullet"/>
-      <w:lvlText w:val=" "/>
-      <w:lvlJc w:val="left"/>
-      <w:pPr>
-        <w:tabs>
-          <w:tab w:val="num" w:pos="0"/>
-        </w:tabs>
-        <w:ind w:left="480" w:hanging="480"/>
-      </w:pPr>
-    </w:lvl>
-    <w:lvl w:ilvl="1">
-      <w:numFmt w:val="bullet"/>
-      <w:lvlText w:val=" "/>
-      <w:lvlJc w:val="left"/>
-      <w:pPr>
-        <w:tabs>
-          <w:tab w:val="num" w:pos="720"/>
-        </w:tabs>
-        <w:ind w:left="1200" w:hanging="480"/>
-      </w:pPr>
-    </w:lvl>
-    <w:lvl w:ilvl="2">
-      <w:numFmt w:val="bullet"/>
-      <w:lvlText w:val=" "/>
-      <w:lvlJc w:val="left"/>
-      <w:pPr>
-        <w:tabs>
-          <w:tab w:val="num" w:pos="1440"/>
-        </w:tabs>
-        <w:ind w:left="1920" w:hanging="480"/>
-      </w:pPr>
-    </w:lvl>
-    <w:lvl w:ilvl="3">
-      <w:numFmt w:val="bullet"/>
-      <w:lvlText w:val=" "/>
-      <w:lvlJc w:val="left"/>
-      <w:pPr>
-        <w:tabs>
-          <w:tab w:val="num" w:pos="2160"/>
-        </w:tabs>
-        <w:ind w:left="2640" w:hanging="480"/>
-      </w:pPr>
-    </w:lvl>
-    <w:lvl w:ilvl="4">
-      <w:numFmt w:val="bullet"/>
-      <w:lvlText w:val=" "/>
-      <w:lvlJc w:val="left"/>
-      <w:pPr>
-        <w:tabs>
-          <w:tab w:val="num" w:pos="2880"/>
-        </w:tabs>
-        <w:ind w:left="3360" w:hanging="480"/>
-      </w:pPr>
-    </w:lvl>
-    <w:lvl w:ilvl="5">
-      <w:numFmt w:val="bullet"/>
-      <w:lvlText w:val=" "/>
-      <w:lvlJc w:val="left"/>
-      <w:pPr>
-        <w:tabs>
-          <w:tab w:val="num" w:pos="3600"/>
-        </w:tabs>
-        <w:ind w:left="4080" w:hanging="480"/>
-      </w:pPr>
-    </w:lvl>
-    <w:lvl w:ilvl="6">
-      <w:numFmt w:val="bullet"/>
-      <w:lvlText w:val=" "/>
-      <w:lvlJc w:val="left"/>
-      <w:pPr>
-        <w:tabs>
-          <w:tab w:val="num" w:pos="4320"/>
-        </w:tabs>
-        <w:ind w:left="4800" w:hanging="480"/>
-      </w:pPr>
-    </w:lvl>
-    <w:lvl w:ilvl="7">
-      <w:numFmt w:val="bullet"/>
-      <w:lvlText w:val=" "/>
-      <w:lvlJc w:val="left"/>
-      <w:pPr>
-        <w:tabs>
-          <w:tab w:val="num" w:pos="5040"/>
-        </w:tabs>
-        <w:ind w:left="5520" w:hanging="480"/>
-      </w:pPr>
-    </w:lvl>
-    <w:lvl w:ilvl="8">
-      <w:numFmt w:val="bullet"/>
-      <w:lvlText w:val=" "/>
-      <w:lvlJc w:val="left"/>
-      <w:pPr>
-        <w:tabs>
-          <w:tab w:val="num" w:pos="5760"/>
-        </w:tabs>
-        <w:ind w:left="6240" w:hanging="480"/>
-      </w:pPr>
-    </w:lvl>
-  </w:abstractNum>
-  <w:abstractNum w:abstractNumId="99411">
-    <w:nsid w:val="ea454b4c"/>
-    <w:multiLevelType w:val="multilevel"/>
+    <w:tmpl w:val="BD04EB64"/>
     <w:lvl w:ilvl="0">
       <w:start w:val="1"/>
       <w:numFmt w:val="decimal"/>
       <w:lvlText w:val="%1."/>
       <w:lvlJc w:val="left"/>
       <w:pPr>
-        <w:tabs>
-          <w:tab w:val="num" w:pos="0"/>
-        </w:tabs>
-        <w:ind w:left="480" w:hanging="480"/>
+        <w:ind w:left="720" w:hanging="480"/>
       </w:pPr>
     </w:lvl>
     <w:lvl w:ilvl="1">
@@ -704,10 +584,7 @@
       <w:lvlText w:val="%2."/>
       <w:lvlJc w:val="left"/>
       <w:pPr>
-        <w:tabs>
-          <w:tab w:val="num" w:pos="720"/>
-        </w:tabs>
-        <w:ind w:left="1200" w:hanging="480"/>
+        <w:ind w:left="1440" w:hanging="480"/>
       </w:pPr>
     </w:lvl>
     <w:lvl w:ilvl="2">
@@ -716,10 +593,7 @@
       <w:lvlText w:val="%3."/>
       <w:lvlJc w:val="left"/>
       <w:pPr>
-        <w:tabs>
-          <w:tab w:val="num" w:pos="1440"/>
-        </w:tabs>
-        <w:ind w:left="1920" w:hanging="480"/>
+        <w:ind w:left="2160" w:hanging="480"/>
       </w:pPr>
     </w:lvl>
     <w:lvl w:ilvl="3">
@@ -728,10 +602,7 @@
       <w:lvlText w:val="%4."/>
       <w:lvlJc w:val="left"/>
       <w:pPr>
-        <w:tabs>
-          <w:tab w:val="num" w:pos="2160"/>
-        </w:tabs>
-        <w:ind w:left="2640" w:hanging="480"/>
+        <w:ind w:left="2880" w:hanging="480"/>
       </w:pPr>
     </w:lvl>
     <w:lvl w:ilvl="4">
@@ -740,10 +611,7 @@
       <w:lvlText w:val="%5."/>
       <w:lvlJc w:val="left"/>
       <w:pPr>
-        <w:tabs>
-          <w:tab w:val="num" w:pos="2880"/>
-        </w:tabs>
-        <w:ind w:left="3360" w:hanging="480"/>
+        <w:ind w:left="3600" w:hanging="480"/>
       </w:pPr>
     </w:lvl>
     <w:lvl w:ilvl="5">
@@ -752,10 +620,7 @@
       <w:lvlText w:val="%6."/>
       <w:lvlJc w:val="left"/>
       <w:pPr>
-        <w:tabs>
-          <w:tab w:val="num" w:pos="3600"/>
-        </w:tabs>
-        <w:ind w:left="4080" w:hanging="480"/>
+        <w:ind w:left="4320" w:hanging="480"/>
       </w:pPr>
     </w:lvl>
     <w:lvl w:ilvl="6">
@@ -764,10 +629,7 @@
       <w:lvlText w:val="%7."/>
       <w:lvlJc w:val="left"/>
       <w:pPr>
-        <w:tabs>
-          <w:tab w:val="num" w:pos="4320"/>
-        </w:tabs>
-        <w:ind w:left="4800" w:hanging="480"/>
+        <w:ind w:left="5040" w:hanging="480"/>
       </w:pPr>
     </w:lvl>
     <w:lvl w:ilvl="7">
@@ -776,10 +638,7 @@
       <w:lvlText w:val="%8."/>
       <w:lvlJc w:val="left"/>
       <w:pPr>
-        <w:tabs>
-          <w:tab w:val="num" w:pos="5040"/>
-        </w:tabs>
-        <w:ind w:left="5520" w:hanging="480"/>
+        <w:ind w:left="5760" w:hanging="480"/>
       </w:pPr>
     </w:lvl>
     <w:lvl w:ilvl="8">
@@ -788,21 +647,92 @@
       <w:lvlText w:val="%9."/>
       <w:lvlJc w:val="left"/>
       <w:pPr>
-        <w:tabs>
-          <w:tab w:val="num" w:pos="5760"/>
-        </w:tabs>
-        <w:ind w:left="6240" w:hanging="480"/>
+        <w:ind w:left="6480" w:hanging="480"/>
+      </w:pPr>
+    </w:lvl>
+  </w:abstractNum>
+  <w:abstractNum w:abstractNumId="1" w15:restartNumberingAfterBreak="0">
+    <w:nsid w:val="2C1AE401"/>
+    <w:multiLevelType w:val="multilevel"/>
+    <w:tmpl w:val="E08E3C38"/>
+    <w:lvl w:ilvl="0">
+      <w:numFmt w:val="bullet"/>
+      <w:lvlText w:val=" "/>
+      <w:lvlJc w:val="left"/>
+      <w:pPr>
+        <w:ind w:left="720" w:hanging="480"/>
+      </w:pPr>
+    </w:lvl>
+    <w:lvl w:ilvl="1">
+      <w:numFmt w:val="bullet"/>
+      <w:lvlText w:val=" "/>
+      <w:lvlJc w:val="left"/>
+      <w:pPr>
+        <w:ind w:left="1440" w:hanging="480"/>
+      </w:pPr>
+    </w:lvl>
+    <w:lvl w:ilvl="2">
+      <w:numFmt w:val="bullet"/>
+      <w:lvlText w:val=" "/>
+      <w:lvlJc w:val="left"/>
+      <w:pPr>
+        <w:ind w:left="2160" w:hanging="480"/>
+      </w:pPr>
+    </w:lvl>
+    <w:lvl w:ilvl="3">
+      <w:numFmt w:val="bullet"/>
+      <w:lvlText w:val=" "/>
+      <w:lvlJc w:val="left"/>
+      <w:pPr>
+        <w:ind w:left="2880" w:hanging="480"/>
+      </w:pPr>
+    </w:lvl>
+    <w:lvl w:ilvl="4">
+      <w:numFmt w:val="bullet"/>
+      <w:lvlText w:val=" "/>
+      <w:lvlJc w:val="left"/>
+      <w:pPr>
+        <w:ind w:left="3600" w:hanging="480"/>
+      </w:pPr>
+    </w:lvl>
+    <w:lvl w:ilvl="5">
+      <w:numFmt w:val="bullet"/>
+      <w:lvlText w:val=" "/>
+      <w:lvlJc w:val="left"/>
+      <w:pPr>
+        <w:ind w:left="4320" w:hanging="480"/>
+      </w:pPr>
+    </w:lvl>
+    <w:lvl w:ilvl="6">
+      <w:numFmt w:val="bullet"/>
+      <w:lvlText w:val=" "/>
+      <w:lvlJc w:val="left"/>
+      <w:pPr>
+        <w:ind w:left="5040" w:hanging="480"/>
+      </w:pPr>
+    </w:lvl>
+    <w:lvl w:ilvl="7">
+      <w:numFmt w:val="bullet"/>
+      <w:lvlText w:val=" "/>
+      <w:lvlJc w:val="left"/>
+      <w:pPr>
+        <w:ind w:left="5760" w:hanging="480"/>
+      </w:pPr>
+    </w:lvl>
+    <w:lvl w:ilvl="8">
+      <w:numFmt w:val="bullet"/>
+      <w:lvlText w:val=" "/>
+      <w:lvlJc w:val="left"/>
+      <w:pPr>
+        <w:ind w:left="6480" w:hanging="480"/>
       </w:pPr>
     </w:lvl>
   </w:abstractNum>
   <w:num w:numId="1">
+    <w:abstractNumId w:val="1"/>
+  </w:num>
+  <w:num w:numId="2">
     <w:abstractNumId w:val="0"/>
-  </w:num>
-  <w:num w:numId="1000">
-    <w:abstractNumId w:val="990"/>
-  </w:num>
-  <w:num w:numId="1001">
-    <w:abstractNumId w:val="99411"/>
     <w:lvlOverride w:ilvl="0">
       <w:startOverride w:val="1"/>
     </w:lvlOverride>
@@ -835,7 +765,7 @@
 </file>
 
 <file path=word/styles.xml><?xml version="1.0" encoding="utf-8"?>
-<w:styles xmlns:mc="http://schemas.openxmlformats.org/markup-compatibility/2006" xmlns:r="http://schemas.openxmlformats.org/officeDocument/2006/relationships" xmlns:w="http://schemas.openxmlformats.org/wordprocessingml/2006/main" xmlns:w14="http://schemas.microsoft.com/office/word/2010/wordml" xmlns:w15="http://schemas.microsoft.com/office/word/2012/wordml" xmlns:w16cid="http://schemas.microsoft.com/office/word/2016/wordml/cid" xmlns:w16se="http://schemas.microsoft.com/office/word/2015/wordml/symex" mc:Ignorable="w14 w15 w16se w16cid">
+<w:styles xmlns:mc="http://schemas.openxmlformats.org/markup-compatibility/2006" xmlns:r="http://schemas.openxmlformats.org/officeDocument/2006/relationships" xmlns:w="http://schemas.openxmlformats.org/wordprocessingml/2006/main" xmlns:w14="http://schemas.microsoft.com/office/word/2010/wordml" xmlns:w15="http://schemas.microsoft.com/office/word/2012/wordml" xmlns:w16cex="http://schemas.microsoft.com/office/word/2018/wordml/cex" xmlns:w16cid="http://schemas.microsoft.com/office/word/2016/wordml/cid" xmlns:w16="http://schemas.microsoft.com/office/word/2018/wordml" xmlns:w16se="http://schemas.microsoft.com/office/word/2015/wordml/symex" mc:Ignorable="w14 w15 w16se w16cid w16 w16cex">
   <w:docDefaults>
     <w:rPrDefault>
       <w:rPr>
@@ -1202,7 +1132,7 @@
       <w:rFonts w:asciiTheme="majorHAnsi" w:eastAsiaTheme="majorEastAsia" w:hAnsiTheme="majorHAnsi" w:cstheme="majorBidi"/>
       <w:b/>
       <w:bCs/>
-      <w:color w:val="4F81BD" w:themeColor="accent1"/>
+      <w:color w:val="008575" w:themeColor="accent1"/>
       <w:sz w:val="32"/>
       <w:szCs w:val="32"/>
     </w:rPr>
@@ -1224,7 +1154,7 @@
       <w:rFonts w:asciiTheme="majorHAnsi" w:eastAsiaTheme="majorEastAsia" w:hAnsiTheme="majorHAnsi" w:cstheme="majorBidi"/>
       <w:b/>
       <w:bCs/>
-      <w:color w:val="4F81BD" w:themeColor="accent1"/>
+      <w:color w:val="008575" w:themeColor="accent1"/>
       <w:sz w:val="28"/>
       <w:szCs w:val="28"/>
     </w:rPr>
@@ -1246,7 +1176,7 @@
       <w:rFonts w:asciiTheme="majorHAnsi" w:eastAsiaTheme="majorEastAsia" w:hAnsiTheme="majorHAnsi" w:cstheme="majorBidi"/>
       <w:b/>
       <w:bCs/>
-      <w:color w:val="4F81BD" w:themeColor="accent1"/>
+      <w:color w:val="008575" w:themeColor="accent1"/>
     </w:rPr>
   </w:style>
   <w:style w:type="paragraph" w:styleId="Heading4">
@@ -1266,7 +1196,7 @@
       <w:rFonts w:asciiTheme="majorHAnsi" w:eastAsiaTheme="majorEastAsia" w:hAnsiTheme="majorHAnsi" w:cstheme="majorBidi"/>
       <w:bCs/>
       <w:i/>
-      <w:color w:val="4F81BD" w:themeColor="accent1"/>
+      <w:color w:val="008575" w:themeColor="accent1"/>
     </w:rPr>
   </w:style>
   <w:style w:type="paragraph" w:styleId="Heading5">
@@ -1285,7 +1215,7 @@
     <w:rPr>
       <w:rFonts w:asciiTheme="majorHAnsi" w:eastAsiaTheme="majorEastAsia" w:hAnsiTheme="majorHAnsi" w:cstheme="majorBidi"/>
       <w:iCs/>
-      <w:color w:val="4F81BD" w:themeColor="accent1"/>
+      <w:color w:val="008575" w:themeColor="accent1"/>
     </w:rPr>
   </w:style>
   <w:style w:type="paragraph" w:styleId="Heading6">
@@ -1303,7 +1233,7 @@
     </w:pPr>
     <w:rPr>
       <w:rFonts w:asciiTheme="majorHAnsi" w:eastAsiaTheme="majorEastAsia" w:hAnsiTheme="majorHAnsi" w:cstheme="majorBidi"/>
-      <w:color w:val="4F81BD" w:themeColor="accent1"/>
+      <w:color w:val="008575" w:themeColor="accent1"/>
     </w:rPr>
   </w:style>
   <w:style w:type="paragraph" w:styleId="Heading7">
@@ -1321,7 +1251,7 @@
     </w:pPr>
     <w:rPr>
       <w:rFonts w:asciiTheme="majorHAnsi" w:eastAsiaTheme="majorEastAsia" w:hAnsiTheme="majorHAnsi" w:cstheme="majorBidi"/>
-      <w:color w:val="4F81BD" w:themeColor="accent1"/>
+      <w:color w:val="008575" w:themeColor="accent1"/>
     </w:rPr>
   </w:style>
   <w:style w:type="paragraph" w:styleId="Heading8">
@@ -1339,7 +1269,7 @@
     </w:pPr>
     <w:rPr>
       <w:rFonts w:asciiTheme="majorHAnsi" w:eastAsiaTheme="majorEastAsia" w:hAnsiTheme="majorHAnsi" w:cstheme="majorBidi"/>
-      <w:color w:val="4F81BD" w:themeColor="accent1"/>
+      <w:color w:val="008575" w:themeColor="accent1"/>
     </w:rPr>
   </w:style>
   <w:style w:type="paragraph" w:styleId="Heading9">
@@ -1357,7 +1287,7 @@
     </w:pPr>
     <w:rPr>
       <w:rFonts w:asciiTheme="majorHAnsi" w:eastAsiaTheme="majorEastAsia" w:hAnsiTheme="majorHAnsi" w:cstheme="majorBidi"/>
-      <w:color w:val="4F81BD" w:themeColor="accent1"/>
+      <w:color w:val="008575" w:themeColor="accent1"/>
     </w:rPr>
   </w:style>
   <w:style w:type="character" w:default="1" w:styleId="DefaultParagraphFont">
@@ -1424,7 +1354,7 @@
       <w:rFonts w:asciiTheme="majorHAnsi" w:eastAsiaTheme="majorEastAsia" w:hAnsiTheme="majorHAnsi" w:cstheme="majorBidi"/>
       <w:b/>
       <w:bCs/>
-      <w:color w:val="345A8A" w:themeColor="accent1" w:themeShade="B5"/>
+      <w:color w:val="005E52" w:themeColor="accent1" w:themeShade="B5"/>
       <w:sz w:val="36"/>
       <w:szCs w:val="36"/>
     </w:rPr>
@@ -1515,6 +1445,20 @@
         <w:right w:w="108" w:type="dxa"/>
       </w:tblCellMar>
     </w:tblPr>
+    <w:tblStylePr w:type="firstRow">
+      <w:tblPr>
+        <w:jc w:val="left"/>
+      </w:tblPr>
+      <w:trPr>
+        <w:jc w:val="left"/>
+      </w:trPr>
+      <w:tcPr>
+        <w:tcBorders>
+          <w:bottom w:val="single" w:sz="0" w:space="0" w:color="auto"/>
+        </w:tcBorders>
+        <w:vAlign w:val="bottom"/>
+      </w:tcPr>
+    </w:tblStylePr>
   </w:style>
   <w:style w:type="paragraph" w:customStyle="1" w:styleId="DefinitionTerm">
     <w:name w:val="Definition Term"/>
@@ -1574,10 +1518,15 @@
   <w:style w:type="character" w:customStyle="1" w:styleId="VerbatimChar">
     <w:name w:val="Verbatim Char"/>
     <w:basedOn w:val="CaptionChar"/>
-    <w:rPr>
-      <w:rFonts w:ascii="Consolas" w:hAnsi="Consolas"/>
-      <w:sz w:val="22"/>
-    </w:rPr>
+    <w:link w:val="SourceCode"/>
+    <w:rPr>
+      <w:rFonts w:ascii="Consolas" w:hAnsi="Consolas"/>
+      <w:sz w:val="22"/>
+    </w:rPr>
+  </w:style>
+  <w:style w:type="character" w:customStyle="1" w:styleId="SectionNumber">
+    <w:name w:val="Section Number"/>
+    <w:basedOn w:val="CaptionChar"/>
   </w:style>
   <w:style w:type="character" w:styleId="FootnoteReference">
     <w:name w:val="footnote reference"/>
@@ -1590,7 +1539,7 @@
     <w:name w:val="Hyperlink"/>
     <w:basedOn w:val="CaptionChar"/>
     <w:rPr>
-      <w:color w:val="4F81BD" w:themeColor="accent1"/>
+      <w:color w:val="008575" w:themeColor="accent1"/>
     </w:rPr>
   </w:style>
   <w:style w:type="paragraph" w:styleId="TOCHeading">
@@ -1607,7 +1556,303 @@
     <w:rPr>
       <w:b w:val="0"/>
       <w:bCs w:val="0"/>
-      <w:color w:val="365F91" w:themeColor="accent1" w:themeShade="BF"/>
+      <w:color w:val="006357" w:themeColor="accent1" w:themeShade="BF"/>
+    </w:rPr>
+  </w:style>
+  <w:style w:type="paragraph" w:customStyle="1" w:styleId="SourceCode">
+    <w:name w:val="Source Code"/>
+    <w:basedOn w:val="Normal"/>
+    <w:link w:val="VerbatimChar"/>
+    <w:pPr>
+      <w:wordWrap w:val="0"/>
+    </w:pPr>
+  </w:style>
+  <w:style w:type="character" w:customStyle="1" w:styleId="KeywordTok">
+    <w:name w:val="KeywordTok"/>
+    <w:basedOn w:val="VerbatimChar"/>
+    <w:rPr>
+      <w:rFonts w:ascii="Consolas" w:hAnsi="Consolas"/>
+      <w:b/>
+      <w:color w:val="007020"/>
+      <w:sz w:val="22"/>
+    </w:rPr>
+  </w:style>
+  <w:style w:type="character" w:customStyle="1" w:styleId="DataTypeTok">
+    <w:name w:val="DataTypeTok"/>
+    <w:basedOn w:val="VerbatimChar"/>
+    <w:rPr>
+      <w:rFonts w:ascii="Consolas" w:hAnsi="Consolas"/>
+      <w:color w:val="902000"/>
+      <w:sz w:val="22"/>
+    </w:rPr>
+  </w:style>
+  <w:style w:type="character" w:customStyle="1" w:styleId="DecValTok">
+    <w:name w:val="DecValTok"/>
+    <w:basedOn w:val="VerbatimChar"/>
+    <w:rPr>
+      <w:rFonts w:ascii="Consolas" w:hAnsi="Consolas"/>
+      <w:color w:val="40A070"/>
+      <w:sz w:val="22"/>
+    </w:rPr>
+  </w:style>
+  <w:style w:type="character" w:customStyle="1" w:styleId="BaseNTok">
+    <w:name w:val="BaseNTok"/>
+    <w:basedOn w:val="VerbatimChar"/>
+    <w:rPr>
+      <w:rFonts w:ascii="Consolas" w:hAnsi="Consolas"/>
+      <w:color w:val="40A070"/>
+      <w:sz w:val="22"/>
+    </w:rPr>
+  </w:style>
+  <w:style w:type="character" w:customStyle="1" w:styleId="FloatTok">
+    <w:name w:val="FloatTok"/>
+    <w:basedOn w:val="VerbatimChar"/>
+    <w:rPr>
+      <w:rFonts w:ascii="Consolas" w:hAnsi="Consolas"/>
+      <w:color w:val="40A070"/>
+      <w:sz w:val="22"/>
+    </w:rPr>
+  </w:style>
+  <w:style w:type="character" w:customStyle="1" w:styleId="ConstantTok">
+    <w:name w:val="ConstantTok"/>
+    <w:basedOn w:val="VerbatimChar"/>
+    <w:rPr>
+      <w:rFonts w:ascii="Consolas" w:hAnsi="Consolas"/>
+      <w:color w:val="880000"/>
+      <w:sz w:val="22"/>
+    </w:rPr>
+  </w:style>
+  <w:style w:type="character" w:customStyle="1" w:styleId="CharTok">
+    <w:name w:val="CharTok"/>
+    <w:basedOn w:val="VerbatimChar"/>
+    <w:rPr>
+      <w:rFonts w:ascii="Consolas" w:hAnsi="Consolas"/>
+      <w:color w:val="4070A0"/>
+      <w:sz w:val="22"/>
+    </w:rPr>
+  </w:style>
+  <w:style w:type="character" w:customStyle="1" w:styleId="SpecialCharTok">
+    <w:name w:val="SpecialCharTok"/>
+    <w:basedOn w:val="VerbatimChar"/>
+    <w:rPr>
+      <w:rFonts w:ascii="Consolas" w:hAnsi="Consolas"/>
+      <w:color w:val="4070A0"/>
+      <w:sz w:val="22"/>
+    </w:rPr>
+  </w:style>
+  <w:style w:type="character" w:customStyle="1" w:styleId="StringTok">
+    <w:name w:val="StringTok"/>
+    <w:basedOn w:val="VerbatimChar"/>
+    <w:rPr>
+      <w:rFonts w:ascii="Consolas" w:hAnsi="Consolas"/>
+      <w:color w:val="4070A0"/>
+      <w:sz w:val="22"/>
+    </w:rPr>
+  </w:style>
+  <w:style w:type="character" w:customStyle="1" w:styleId="VerbatimStringTok">
+    <w:name w:val="VerbatimStringTok"/>
+    <w:basedOn w:val="VerbatimChar"/>
+    <w:rPr>
+      <w:rFonts w:ascii="Consolas" w:hAnsi="Consolas"/>
+      <w:color w:val="4070A0"/>
+      <w:sz w:val="22"/>
+    </w:rPr>
+  </w:style>
+  <w:style w:type="character" w:customStyle="1" w:styleId="SpecialStringTok">
+    <w:name w:val="SpecialStringTok"/>
+    <w:basedOn w:val="VerbatimChar"/>
+    <w:rPr>
+      <w:rFonts w:ascii="Consolas" w:hAnsi="Consolas"/>
+      <w:color w:val="BB6688"/>
+      <w:sz w:val="22"/>
+    </w:rPr>
+  </w:style>
+  <w:style w:type="character" w:customStyle="1" w:styleId="ImportTok">
+    <w:name w:val="ImportTok"/>
+    <w:basedOn w:val="VerbatimChar"/>
+    <w:rPr>
+      <w:rFonts w:ascii="Consolas" w:hAnsi="Consolas"/>
+      <w:sz w:val="22"/>
+    </w:rPr>
+  </w:style>
+  <w:style w:type="character" w:customStyle="1" w:styleId="CommentTok">
+    <w:name w:val="CommentTok"/>
+    <w:basedOn w:val="VerbatimChar"/>
+    <w:rPr>
+      <w:rFonts w:ascii="Consolas" w:hAnsi="Consolas"/>
+      <w:i/>
+      <w:color w:val="60A0B0"/>
+      <w:sz w:val="22"/>
+    </w:rPr>
+  </w:style>
+  <w:style w:type="character" w:customStyle="1" w:styleId="DocumentationTok">
+    <w:name w:val="DocumentationTok"/>
+    <w:basedOn w:val="VerbatimChar"/>
+    <w:rPr>
+      <w:rFonts w:ascii="Consolas" w:hAnsi="Consolas"/>
+      <w:i/>
+      <w:color w:val="BA2121"/>
+      <w:sz w:val="22"/>
+    </w:rPr>
+  </w:style>
+  <w:style w:type="character" w:customStyle="1" w:styleId="AnnotationTok">
+    <w:name w:val="AnnotationTok"/>
+    <w:basedOn w:val="VerbatimChar"/>
+    <w:rPr>
+      <w:rFonts w:ascii="Consolas" w:hAnsi="Consolas"/>
+      <w:b/>
+      <w:i/>
+      <w:color w:val="60A0B0"/>
+      <w:sz w:val="22"/>
+    </w:rPr>
+  </w:style>
+  <w:style w:type="character" w:customStyle="1" w:styleId="CommentVarTok">
+    <w:name w:val="CommentVarTok"/>
+    <w:basedOn w:val="VerbatimChar"/>
+    <w:rPr>
+      <w:rFonts w:ascii="Consolas" w:hAnsi="Consolas"/>
+      <w:b/>
+      <w:i/>
+      <w:color w:val="60A0B0"/>
+      <w:sz w:val="22"/>
+    </w:rPr>
+  </w:style>
+  <w:style w:type="character" w:customStyle="1" w:styleId="OtherTok">
+    <w:name w:val="OtherTok"/>
+    <w:basedOn w:val="VerbatimChar"/>
+    <w:rPr>
+      <w:rFonts w:ascii="Consolas" w:hAnsi="Consolas"/>
+      <w:color w:val="007020"/>
+      <w:sz w:val="22"/>
+    </w:rPr>
+  </w:style>
+  <w:style w:type="character" w:customStyle="1" w:styleId="FunctionTok">
+    <w:name w:val="FunctionTok"/>
+    <w:basedOn w:val="VerbatimChar"/>
+    <w:rPr>
+      <w:rFonts w:ascii="Consolas" w:hAnsi="Consolas"/>
+      <w:color w:val="06287E"/>
+      <w:sz w:val="22"/>
+    </w:rPr>
+  </w:style>
+  <w:style w:type="character" w:customStyle="1" w:styleId="VariableTok">
+    <w:name w:val="VariableTok"/>
+    <w:basedOn w:val="VerbatimChar"/>
+    <w:rPr>
+      <w:rFonts w:ascii="Consolas" w:hAnsi="Consolas"/>
+      <w:color w:val="19177C"/>
+      <w:sz w:val="22"/>
+    </w:rPr>
+  </w:style>
+  <w:style w:type="character" w:customStyle="1" w:styleId="ControlFlowTok">
+    <w:name w:val="ControlFlowTok"/>
+    <w:basedOn w:val="VerbatimChar"/>
+    <w:rPr>
+      <w:rFonts w:ascii="Consolas" w:hAnsi="Consolas"/>
+      <w:b/>
+      <w:color w:val="007020"/>
+      <w:sz w:val="22"/>
+    </w:rPr>
+  </w:style>
+  <w:style w:type="character" w:customStyle="1" w:styleId="OperatorTok">
+    <w:name w:val="OperatorTok"/>
+    <w:basedOn w:val="VerbatimChar"/>
+    <w:rPr>
+      <w:rFonts w:ascii="Consolas" w:hAnsi="Consolas"/>
+      <w:color w:val="666666"/>
+      <w:sz w:val="22"/>
+    </w:rPr>
+  </w:style>
+  <w:style w:type="character" w:customStyle="1" w:styleId="BuiltInTok">
+    <w:name w:val="BuiltInTok"/>
+    <w:basedOn w:val="VerbatimChar"/>
+    <w:rPr>
+      <w:rFonts w:ascii="Consolas" w:hAnsi="Consolas"/>
+      <w:sz w:val="22"/>
+    </w:rPr>
+  </w:style>
+  <w:style w:type="character" w:customStyle="1" w:styleId="ExtensionTok">
+    <w:name w:val="ExtensionTok"/>
+    <w:basedOn w:val="VerbatimChar"/>
+    <w:rPr>
+      <w:rFonts w:ascii="Consolas" w:hAnsi="Consolas"/>
+      <w:sz w:val="22"/>
+    </w:rPr>
+  </w:style>
+  <w:style w:type="character" w:customStyle="1" w:styleId="PreprocessorTok">
+    <w:name w:val="PreprocessorTok"/>
+    <w:basedOn w:val="VerbatimChar"/>
+    <w:rPr>
+      <w:rFonts w:ascii="Consolas" w:hAnsi="Consolas"/>
+      <w:color w:val="BC7A00"/>
+      <w:sz w:val="22"/>
+    </w:rPr>
+  </w:style>
+  <w:style w:type="character" w:customStyle="1" w:styleId="AttributeTok">
+    <w:name w:val="AttributeTok"/>
+    <w:basedOn w:val="VerbatimChar"/>
+    <w:rPr>
+      <w:rFonts w:ascii="Consolas" w:hAnsi="Consolas"/>
+      <w:color w:val="7D9029"/>
+      <w:sz w:val="22"/>
+    </w:rPr>
+  </w:style>
+  <w:style w:type="character" w:customStyle="1" w:styleId="RegionMarkerTok">
+    <w:name w:val="RegionMarkerTok"/>
+    <w:basedOn w:val="VerbatimChar"/>
+    <w:rPr>
+      <w:rFonts w:ascii="Consolas" w:hAnsi="Consolas"/>
+      <w:sz w:val="22"/>
+    </w:rPr>
+  </w:style>
+  <w:style w:type="character" w:customStyle="1" w:styleId="InformationTok">
+    <w:name w:val="InformationTok"/>
+    <w:basedOn w:val="VerbatimChar"/>
+    <w:rPr>
+      <w:rFonts w:ascii="Consolas" w:hAnsi="Consolas"/>
+      <w:b/>
+      <w:i/>
+      <w:color w:val="60A0B0"/>
+      <w:sz w:val="22"/>
+    </w:rPr>
+  </w:style>
+  <w:style w:type="character" w:customStyle="1" w:styleId="WarningTok">
+    <w:name w:val="WarningTok"/>
+    <w:basedOn w:val="VerbatimChar"/>
+    <w:rPr>
+      <w:rFonts w:ascii="Consolas" w:hAnsi="Consolas"/>
+      <w:b/>
+      <w:i/>
+      <w:color w:val="60A0B0"/>
+      <w:sz w:val="22"/>
+    </w:rPr>
+  </w:style>
+  <w:style w:type="character" w:customStyle="1" w:styleId="AlertTok">
+    <w:name w:val="AlertTok"/>
+    <w:basedOn w:val="VerbatimChar"/>
+    <w:rPr>
+      <w:rFonts w:ascii="Consolas" w:hAnsi="Consolas"/>
+      <w:b/>
+      <w:color w:val="FF0000"/>
+      <w:sz w:val="22"/>
+    </w:rPr>
+  </w:style>
+  <w:style w:type="character" w:customStyle="1" w:styleId="ErrorTok">
+    <w:name w:val="ErrorTok"/>
+    <w:basedOn w:val="VerbatimChar"/>
+    <w:rPr>
+      <w:rFonts w:ascii="Consolas" w:hAnsi="Consolas"/>
+      <w:b/>
+      <w:color w:val="FF0000"/>
+      <w:sz w:val="22"/>
+    </w:rPr>
+  </w:style>
+  <w:style w:type="character" w:customStyle="1" w:styleId="NormalTok">
+    <w:name w:val="NormalTok"/>
+    <w:basedOn w:val="VerbatimChar"/>
+    <w:rPr>
+      <w:rFonts w:ascii="Consolas" w:hAnsi="Consolas"/>
+      <w:sz w:val="22"/>
     </w:rPr>
   </w:style>
   <w:style w:type="paragraph" w:styleId="Header">
@@ -1615,7 +1860,7 @@
     <w:basedOn w:val="Normal"/>
     <w:link w:val="HeaderChar"/>
     <w:unhideWhenUsed/>
-    <w:rsid w:val="00E57243"/>
+    <w:rsid w:val="002D168D"/>
     <w:pPr>
       <w:tabs>
         <w:tab w:val="center" w:pos="4680"/>
@@ -1628,14 +1873,14 @@
     <w:name w:val="Header Char"/>
     <w:basedOn w:val="DefaultParagraphFont"/>
     <w:link w:val="Header"/>
-    <w:rsid w:val="00E57243"/>
+    <w:rsid w:val="002D168D"/>
   </w:style>
   <w:style w:type="paragraph" w:styleId="Footer">
     <w:name w:val="footer"/>
     <w:basedOn w:val="Normal"/>
     <w:link w:val="FooterChar"/>
     <w:unhideWhenUsed/>
-    <w:rsid w:val="00E57243"/>
+    <w:rsid w:val="002D168D"/>
     <w:pPr>
       <w:tabs>
         <w:tab w:val="center" w:pos="4680"/>
@@ -1648,446 +1893,295 @@
     <w:name w:val="Footer Char"/>
     <w:basedOn w:val="DefaultParagraphFont"/>
     <w:link w:val="Footer"/>
-    <w:rsid w:val="00E57243"/>
-  </w:style>
-  <w:style w:type="paragraph" w:customStyle="1" w:styleId="SourceCode">
-    <w:name w:val="Source Code"/>
-    <w:basedOn w:val="Normal"/>
-    <w:link w:val="VerbatimChar"/>
-    <w:pPr>
-      <w:wordWrap w:val="off"/>
-    </w:pPr>
-  </w:style>
-  <w:style w:type="character" w:customStyle="1" w:styleId="KeywordTok">
-    <w:name w:val="KeywordTok"/>
-    <w:basedOn w:val="VerbatimChar"/>
-    <w:rPr>
-      <w:color w:val="007020"/>
-      <w:b/>
-    </w:rPr>
-  </w:style>
-  <w:style w:type="character" w:customStyle="1" w:styleId="DataTypeTok">
-    <w:name w:val="DataTypeTok"/>
-    <w:basedOn w:val="VerbatimChar"/>
-    <w:rPr>
-      <w:color w:val="902000"/>
-    </w:rPr>
-  </w:style>
-  <w:style w:type="character" w:customStyle="1" w:styleId="DecValTok">
-    <w:name w:val="DecValTok"/>
-    <w:basedOn w:val="VerbatimChar"/>
-    <w:rPr>
-      <w:color w:val="40a070"/>
-    </w:rPr>
-  </w:style>
-  <w:style w:type="character" w:customStyle="1" w:styleId="BaseNTok">
-    <w:name w:val="BaseNTok"/>
-    <w:basedOn w:val="VerbatimChar"/>
-    <w:rPr>
-      <w:color w:val="40a070"/>
-    </w:rPr>
-  </w:style>
-  <w:style w:type="character" w:customStyle="1" w:styleId="FloatTok">
-    <w:name w:val="FloatTok"/>
-    <w:basedOn w:val="VerbatimChar"/>
-    <w:rPr>
-      <w:color w:val="40a070"/>
-    </w:rPr>
-  </w:style>
-  <w:style w:type="character" w:customStyle="1" w:styleId="ConstantTok">
-    <w:name w:val="ConstantTok"/>
-    <w:basedOn w:val="VerbatimChar"/>
-    <w:rPr>
-      <w:color w:val="880000"/>
-    </w:rPr>
-  </w:style>
-  <w:style w:type="character" w:customStyle="1" w:styleId="CharTok">
-    <w:name w:val="CharTok"/>
-    <w:basedOn w:val="VerbatimChar"/>
-    <w:rPr>
-      <w:color w:val="4070a0"/>
-    </w:rPr>
-  </w:style>
-  <w:style w:type="character" w:customStyle="1" w:styleId="SpecialCharTok">
-    <w:name w:val="SpecialCharTok"/>
-    <w:basedOn w:val="VerbatimChar"/>
-    <w:rPr>
-      <w:color w:val="4070a0"/>
-    </w:rPr>
-  </w:style>
-  <w:style w:type="character" w:customStyle="1" w:styleId="StringTok">
-    <w:name w:val="StringTok"/>
-    <w:basedOn w:val="VerbatimChar"/>
-    <w:rPr>
-      <w:color w:val="4070a0"/>
-    </w:rPr>
-  </w:style>
-  <w:style w:type="character" w:customStyle="1" w:styleId="VerbatimStringTok">
-    <w:name w:val="VerbatimStringTok"/>
-    <w:basedOn w:val="VerbatimChar"/>
-    <w:rPr>
-      <w:color w:val="4070a0"/>
-    </w:rPr>
-  </w:style>
-  <w:style w:type="character" w:customStyle="1" w:styleId="SpecialStringTok">
-    <w:name w:val="SpecialStringTok"/>
-    <w:basedOn w:val="VerbatimChar"/>
-    <w:rPr>
-      <w:color w:val="bb6688"/>
-    </w:rPr>
-  </w:style>
-  <w:style w:type="character" w:customStyle="1" w:styleId="ImportTok">
-    <w:name w:val="ImportTok"/>
-    <w:basedOn w:val="VerbatimChar"/>
-    <w:rPr/>
-  </w:style>
-  <w:style w:type="character" w:customStyle="1" w:styleId="CommentTok">
-    <w:name w:val="CommentTok"/>
-    <w:basedOn w:val="VerbatimChar"/>
-    <w:rPr>
-      <w:color w:val="60a0b0"/>
-      <w:i/>
-    </w:rPr>
-  </w:style>
-  <w:style w:type="character" w:customStyle="1" w:styleId="DocumentationTok">
-    <w:name w:val="DocumentationTok"/>
-    <w:basedOn w:val="VerbatimChar"/>
-    <w:rPr>
-      <w:color w:val="ba2121"/>
-      <w:i/>
-    </w:rPr>
-  </w:style>
-  <w:style w:type="character" w:customStyle="1" w:styleId="AnnotationTok">
-    <w:name w:val="AnnotationTok"/>
-    <w:basedOn w:val="VerbatimChar"/>
-    <w:rPr>
-      <w:color w:val="60a0b0"/>
-      <w:b/>
-      <w:i/>
-    </w:rPr>
-  </w:style>
-  <w:style w:type="character" w:customStyle="1" w:styleId="CommentVarTok">
-    <w:name w:val="CommentVarTok"/>
-    <w:basedOn w:val="VerbatimChar"/>
-    <w:rPr>
-      <w:color w:val="60a0b0"/>
-      <w:b/>
-      <w:i/>
-    </w:rPr>
-  </w:style>
-  <w:style w:type="character" w:customStyle="1" w:styleId="OtherTok">
-    <w:name w:val="OtherTok"/>
-    <w:basedOn w:val="VerbatimChar"/>
-    <w:rPr>
-      <w:color w:val="007020"/>
-    </w:rPr>
-  </w:style>
-  <w:style w:type="character" w:customStyle="1" w:styleId="FunctionTok">
-    <w:name w:val="FunctionTok"/>
-    <w:basedOn w:val="VerbatimChar"/>
-    <w:rPr>
-      <w:color w:val="06287e"/>
-    </w:rPr>
-  </w:style>
-  <w:style w:type="character" w:customStyle="1" w:styleId="VariableTok">
-    <w:name w:val="VariableTok"/>
-    <w:basedOn w:val="VerbatimChar"/>
-    <w:rPr>
-      <w:color w:val="19177c"/>
-    </w:rPr>
-  </w:style>
-  <w:style w:type="character" w:customStyle="1" w:styleId="ControlFlowTok">
-    <w:name w:val="ControlFlowTok"/>
-    <w:basedOn w:val="VerbatimChar"/>
-    <w:rPr>
-      <w:color w:val="007020"/>
-      <w:b/>
-    </w:rPr>
-  </w:style>
-  <w:style w:type="character" w:customStyle="1" w:styleId="OperatorTok">
-    <w:name w:val="OperatorTok"/>
-    <w:basedOn w:val="VerbatimChar"/>
-    <w:rPr>
-      <w:color w:val="666666"/>
-    </w:rPr>
-  </w:style>
-  <w:style w:type="character" w:customStyle="1" w:styleId="BuiltInTok">
-    <w:name w:val="BuiltInTok"/>
-    <w:basedOn w:val="VerbatimChar"/>
-    <w:rPr/>
-  </w:style>
-  <w:style w:type="character" w:customStyle="1" w:styleId="ExtensionTok">
-    <w:name w:val="ExtensionTok"/>
-    <w:basedOn w:val="VerbatimChar"/>
-    <w:rPr/>
-  </w:style>
-  <w:style w:type="character" w:customStyle="1" w:styleId="PreprocessorTok">
-    <w:name w:val="PreprocessorTok"/>
-    <w:basedOn w:val="VerbatimChar"/>
-    <w:rPr>
-      <w:color w:val="bc7a00"/>
-    </w:rPr>
-  </w:style>
-  <w:style w:type="character" w:customStyle="1" w:styleId="AttributeTok">
-    <w:name w:val="AttributeTok"/>
-    <w:basedOn w:val="VerbatimChar"/>
-    <w:rPr>
-      <w:color w:val="7d9029"/>
-    </w:rPr>
-  </w:style>
-  <w:style w:type="character" w:customStyle="1" w:styleId="RegionMarkerTok">
-    <w:name w:val="RegionMarkerTok"/>
-    <w:basedOn w:val="VerbatimChar"/>
-    <w:rPr/>
-  </w:style>
-  <w:style w:type="character" w:customStyle="1" w:styleId="InformationTok">
-    <w:name w:val="InformationTok"/>
-    <w:basedOn w:val="VerbatimChar"/>
-    <w:rPr>
-      <w:color w:val="60a0b0"/>
-      <w:b/>
-      <w:i/>
-    </w:rPr>
-  </w:style>
-  <w:style w:type="character" w:customStyle="1" w:styleId="WarningTok">
-    <w:name w:val="WarningTok"/>
-    <w:basedOn w:val="VerbatimChar"/>
-    <w:rPr>
-      <w:color w:val="60a0b0"/>
-      <w:b/>
-      <w:i/>
-    </w:rPr>
-  </w:style>
-  <w:style w:type="character" w:customStyle="1" w:styleId="AlertTok">
-    <w:name w:val="AlertTok"/>
-    <w:basedOn w:val="VerbatimChar"/>
-    <w:rPr>
-      <w:color w:val="ff0000"/>
-      <w:b/>
-    </w:rPr>
-  </w:style>
-  <w:style w:type="character" w:customStyle="1" w:styleId="ErrorTok">
-    <w:name w:val="ErrorTok"/>
-    <w:basedOn w:val="VerbatimChar"/>
-    <w:rPr>
-      <w:color w:val="ff0000"/>
-      <w:b/>
-    </w:rPr>
-  </w:style>
-  <w:style w:type="character" w:customStyle="1" w:styleId="NormalTok">
-    <w:name w:val="NormalTok"/>
-    <w:basedOn w:val="VerbatimChar"/>
-    <w:rPr/>
+    <w:rsid w:val="002D168D"/>
+  </w:style>
+  <w:style w:type="table" w:styleId="LightGrid">
+    <w:name w:val="Light Grid"/>
+    <w:basedOn w:val="TableNormal"/>
+    <w:rsid w:val="002D168D"/>
+    <w:pPr>
+      <w:spacing w:after="0"/>
+    </w:pPr>
+    <w:tblPr>
+      <w:tblStyleRowBandSize w:val="1"/>
+      <w:tblStyleColBandSize w:val="1"/>
+      <w:tblBorders>
+        <w:top w:val="single" w:sz="8" w:space="0" w:color="000000" w:themeColor="text1"/>
+        <w:left w:val="single" w:sz="8" w:space="0" w:color="000000" w:themeColor="text1"/>
+        <w:bottom w:val="single" w:sz="8" w:space="0" w:color="000000" w:themeColor="text1"/>
+        <w:right w:val="single" w:sz="8" w:space="0" w:color="000000" w:themeColor="text1"/>
+        <w:insideH w:val="single" w:sz="8" w:space="0" w:color="000000" w:themeColor="text1"/>
+        <w:insideV w:val="single" w:sz="8" w:space="0" w:color="000000" w:themeColor="text1"/>
+      </w:tblBorders>
+    </w:tblPr>
+    <w:tblStylePr w:type="firstRow">
+      <w:pPr>
+        <w:spacing w:before="0" w:after="0" w:line="240" w:lineRule="auto"/>
+      </w:pPr>
+      <w:rPr>
+        <w:rFonts w:asciiTheme="majorHAnsi" w:eastAsiaTheme="majorEastAsia" w:hAnsiTheme="majorHAnsi" w:cstheme="majorBidi"/>
+        <w:b/>
+        <w:bCs/>
+      </w:rPr>
+      <w:tblPr/>
+      <w:tcPr>
+        <w:tcBorders>
+          <w:top w:val="single" w:sz="8" w:space="0" w:color="000000" w:themeColor="text1"/>
+          <w:left w:val="single" w:sz="8" w:space="0" w:color="000000" w:themeColor="text1"/>
+          <w:bottom w:val="single" w:sz="18" w:space="0" w:color="000000" w:themeColor="text1"/>
+          <w:right w:val="single" w:sz="8" w:space="0" w:color="000000" w:themeColor="text1"/>
+          <w:insideH w:val="nil"/>
+          <w:insideV w:val="single" w:sz="8" w:space="0" w:color="000000" w:themeColor="text1"/>
+        </w:tcBorders>
+      </w:tcPr>
+    </w:tblStylePr>
+    <w:tblStylePr w:type="lastRow">
+      <w:pPr>
+        <w:spacing w:before="0" w:after="0" w:line="240" w:lineRule="auto"/>
+      </w:pPr>
+      <w:rPr>
+        <w:rFonts w:asciiTheme="majorHAnsi" w:eastAsiaTheme="majorEastAsia" w:hAnsiTheme="majorHAnsi" w:cstheme="majorBidi"/>
+        <w:b/>
+        <w:bCs/>
+      </w:rPr>
+      <w:tblPr/>
+      <w:tcPr>
+        <w:tcBorders>
+          <w:top w:val="double" w:sz="6" w:space="0" w:color="000000" w:themeColor="text1"/>
+          <w:left w:val="single" w:sz="8" w:space="0" w:color="000000" w:themeColor="text1"/>
+          <w:bottom w:val="single" w:sz="8" w:space="0" w:color="000000" w:themeColor="text1"/>
+          <w:right w:val="single" w:sz="8" w:space="0" w:color="000000" w:themeColor="text1"/>
+          <w:insideH w:val="nil"/>
+          <w:insideV w:val="single" w:sz="8" w:space="0" w:color="000000" w:themeColor="text1"/>
+        </w:tcBorders>
+      </w:tcPr>
+    </w:tblStylePr>
+    <w:tblStylePr w:type="firstCol">
+      <w:rPr>
+        <w:rFonts w:asciiTheme="majorHAnsi" w:eastAsiaTheme="majorEastAsia" w:hAnsiTheme="majorHAnsi" w:cstheme="majorBidi"/>
+        <w:b/>
+        <w:bCs/>
+      </w:rPr>
+    </w:tblStylePr>
+    <w:tblStylePr w:type="lastCol">
+      <w:rPr>
+        <w:rFonts w:asciiTheme="majorHAnsi" w:eastAsiaTheme="majorEastAsia" w:hAnsiTheme="majorHAnsi" w:cstheme="majorBidi"/>
+        <w:b/>
+        <w:bCs/>
+      </w:rPr>
+      <w:tblPr/>
+      <w:tcPr>
+        <w:tcBorders>
+          <w:top w:val="single" w:sz="8" w:space="0" w:color="000000" w:themeColor="text1"/>
+          <w:left w:val="single" w:sz="8" w:space="0" w:color="000000" w:themeColor="text1"/>
+          <w:bottom w:val="single" w:sz="8" w:space="0" w:color="000000" w:themeColor="text1"/>
+          <w:right w:val="single" w:sz="8" w:space="0" w:color="000000" w:themeColor="text1"/>
+        </w:tcBorders>
+      </w:tcPr>
+    </w:tblStylePr>
+    <w:tblStylePr w:type="band1Vert">
+      <w:tblPr/>
+      <w:tcPr>
+        <w:tcBorders>
+          <w:top w:val="single" w:sz="8" w:space="0" w:color="000000" w:themeColor="text1"/>
+          <w:left w:val="single" w:sz="8" w:space="0" w:color="000000" w:themeColor="text1"/>
+          <w:bottom w:val="single" w:sz="8" w:space="0" w:color="000000" w:themeColor="text1"/>
+          <w:right w:val="single" w:sz="8" w:space="0" w:color="000000" w:themeColor="text1"/>
+        </w:tcBorders>
+        <w:shd w:val="clear" w:color="auto" w:fill="C0C0C0" w:themeFill="text1" w:themeFillTint="3F"/>
+      </w:tcPr>
+    </w:tblStylePr>
+    <w:tblStylePr w:type="band1Horz">
+      <w:tblPr/>
+      <w:tcPr>
+        <w:tcBorders>
+          <w:top w:val="single" w:sz="8" w:space="0" w:color="000000" w:themeColor="text1"/>
+          <w:left w:val="single" w:sz="8" w:space="0" w:color="000000" w:themeColor="text1"/>
+          <w:bottom w:val="single" w:sz="8" w:space="0" w:color="000000" w:themeColor="text1"/>
+          <w:right w:val="single" w:sz="8" w:space="0" w:color="000000" w:themeColor="text1"/>
+          <w:insideV w:val="single" w:sz="8" w:space="0" w:color="000000" w:themeColor="text1"/>
+        </w:tcBorders>
+        <w:shd w:val="clear" w:color="auto" w:fill="C0C0C0" w:themeFill="text1" w:themeFillTint="3F"/>
+      </w:tcPr>
+    </w:tblStylePr>
+    <w:tblStylePr w:type="band2Horz">
+      <w:tblPr/>
+      <w:tcPr>
+        <w:tcBorders>
+          <w:top w:val="single" w:sz="8" w:space="0" w:color="000000" w:themeColor="text1"/>
+          <w:left w:val="single" w:sz="8" w:space="0" w:color="000000" w:themeColor="text1"/>
+          <w:bottom w:val="single" w:sz="8" w:space="0" w:color="000000" w:themeColor="text1"/>
+          <w:right w:val="single" w:sz="8" w:space="0" w:color="000000" w:themeColor="text1"/>
+          <w:insideV w:val="single" w:sz="8" w:space="0" w:color="000000" w:themeColor="text1"/>
+        </w:tcBorders>
+      </w:tcPr>
+    </w:tblStylePr>
+  </w:style>
+  <w:style w:type="table" w:styleId="GridTable1Light">
+    <w:name w:val="Grid Table 1 Light"/>
+    <w:basedOn w:val="TableNormal"/>
+    <w:rsid w:val="002D168D"/>
+    <w:pPr>
+      <w:spacing w:after="0"/>
+    </w:pPr>
+    <w:tblPr>
+      <w:tblStyleRowBandSize w:val="1"/>
+      <w:tblStyleColBandSize w:val="1"/>
+      <w:tblBorders>
+        <w:top w:val="single" w:sz="4" w:space="0" w:color="999999" w:themeColor="text1" w:themeTint="66"/>
+        <w:left w:val="single" w:sz="4" w:space="0" w:color="999999" w:themeColor="text1" w:themeTint="66"/>
+        <w:bottom w:val="single" w:sz="4" w:space="0" w:color="999999" w:themeColor="text1" w:themeTint="66"/>
+        <w:right w:val="single" w:sz="4" w:space="0" w:color="999999" w:themeColor="text1" w:themeTint="66"/>
+        <w:insideH w:val="single" w:sz="4" w:space="0" w:color="999999" w:themeColor="text1" w:themeTint="66"/>
+        <w:insideV w:val="single" w:sz="4" w:space="0" w:color="999999" w:themeColor="text1" w:themeTint="66"/>
+      </w:tblBorders>
+    </w:tblPr>
+    <w:tblStylePr w:type="firstRow">
+      <w:rPr>
+        <w:b/>
+        <w:bCs/>
+      </w:rPr>
+      <w:tblPr/>
+      <w:tcPr>
+        <w:tcBorders>
+          <w:bottom w:val="single" w:sz="12" w:space="0" w:color="666666" w:themeColor="text1" w:themeTint="99"/>
+        </w:tcBorders>
+      </w:tcPr>
+    </w:tblStylePr>
+    <w:tblStylePr w:type="lastRow">
+      <w:rPr>
+        <w:b/>
+        <w:bCs/>
+      </w:rPr>
+      <w:tblPr/>
+      <w:tcPr>
+        <w:tcBorders>
+          <w:top w:val="double" w:sz="2" w:space="0" w:color="666666" w:themeColor="text1" w:themeTint="99"/>
+        </w:tcBorders>
+      </w:tcPr>
+    </w:tblStylePr>
+    <w:tblStylePr w:type="firstCol">
+      <w:rPr>
+        <w:b/>
+        <w:bCs/>
+      </w:rPr>
+    </w:tblStylePr>
+    <w:tblStylePr w:type="lastCol">
+      <w:rPr>
+        <w:b/>
+        <w:bCs/>
+      </w:rPr>
+    </w:tblStylePr>
   </w:style>
 </w:styles>
 </file>
 
 <file path=word/theme/theme1.xml><?xml version="1.0" encoding="utf-8"?>
-<a:theme xmlns:a="http://schemas.openxmlformats.org/drawingml/2006/main" name="Office Theme">
+<a:theme xmlns:a="http://schemas.openxmlformats.org/drawingml/2006/main" name="Microsoft Philanthropies TEALS">
   <a:themeElements>
-    <a:clrScheme name="Office">
+    <a:clrScheme name="Microsoft Philanthropies TEALS">
       <a:dk1>
-        <a:sysClr val="windowText" lastClr="000000"/>
+        <a:srgbClr val="000000"/>
       </a:dk1>
       <a:lt1>
-        <a:sysClr val="window" lastClr="FFFFFF"/>
+        <a:srgbClr val="FFFFFF"/>
       </a:lt1>
       <a:dk2>
-        <a:srgbClr val="1F497D"/>
+        <a:srgbClr val="274B47"/>
       </a:dk2>
       <a:lt2>
-        <a:srgbClr val="EEECE1"/>
+        <a:srgbClr val="E6E6E6"/>
       </a:lt2>
       <a:accent1>
-        <a:srgbClr val="4F81BD"/>
+        <a:srgbClr val="008575"/>
       </a:accent1>
       <a:accent2>
-        <a:srgbClr val="C0504D"/>
+        <a:srgbClr val="274B47"/>
       </a:accent2>
       <a:accent3>
-        <a:srgbClr val="9BBB59"/>
+        <a:srgbClr val="30E5D0"/>
       </a:accent3>
       <a:accent4>
-        <a:srgbClr val="8064A2"/>
+        <a:srgbClr val="221D20"/>
       </a:accent4>
       <a:accent5>
-        <a:srgbClr val="4BACC6"/>
+        <a:srgbClr val="737373"/>
       </a:accent5>
       <a:accent6>
-        <a:srgbClr val="F79646"/>
+        <a:srgbClr val="274B47"/>
       </a:accent6>
       <a:hlink>
-        <a:srgbClr val="0000FF"/>
+        <a:srgbClr val="008575"/>
       </a:hlink>
       <a:folHlink>
-        <a:srgbClr val="800080"/>
+        <a:srgbClr val="008575"/>
       </a:folHlink>
     </a:clrScheme>
-    <a:fontScheme name="Office">
+    <a:fontScheme name="Microsoft Philanthropies TEALS">
       <a:majorFont>
-        <a:latin typeface="Calibri"/>
+        <a:latin typeface="Segoe UI Semibold"/>
         <a:ea typeface=""/>
         <a:cs typeface=""/>
-        <a:font script="Jpan" typeface="ＭＳ ゴシック"/>
-        <a:font script="Hang" typeface="맑은 고딕"/>
-        <a:font script="Hans" typeface="宋体"/>
-        <a:font script="Hant" typeface="新細明體"/>
-        <a:font script="Arab" typeface="Times New Roman"/>
-        <a:font script="Hebr" typeface="Times New Roman"/>
-        <a:font script="Thai" typeface="Angsana New"/>
-        <a:font script="Ethi" typeface="Nyala"/>
-        <a:font script="Beng" typeface="Vrinda"/>
-        <a:font script="Gujr" typeface="Shruti"/>
-        <a:font script="Khmr" typeface="MoolBoran"/>
-        <a:font script="Knda" typeface="Tunga"/>
-        <a:font script="Guru" typeface="Raavi"/>
-        <a:font script="Cans" typeface="Euphemia"/>
-        <a:font script="Cher" typeface="Plantagenet Cherokee"/>
-        <a:font script="Yiii" typeface="Microsoft Yi Baiti"/>
-        <a:font script="Tibt" typeface="Microsoft Himalaya"/>
-        <a:font script="Thaa" typeface="MV Boli"/>
-        <a:font script="Deva" typeface="Mangal"/>
-        <a:font script="Telu" typeface="Gautami"/>
-        <a:font script="Taml" typeface="Latha"/>
-        <a:font script="Syrc" typeface="Estrangelo Edessa"/>
-        <a:font script="Orya" typeface="Kalinga"/>
-        <a:font script="Mlym" typeface="Kartika"/>
-        <a:font script="Laoo" typeface="DokChampa"/>
-        <a:font script="Sinh" typeface="Iskoola Pota"/>
-        <a:font script="Mong" typeface="Mongolian Baiti"/>
-        <a:font script="Viet" typeface="Times New Roman"/>
-        <a:font script="Uigh" typeface="Microsoft Uighur"/>
       </a:majorFont>
       <a:minorFont>
-        <a:latin typeface="Cambria"/>
+        <a:latin typeface="Segoe UI"/>
         <a:ea typeface=""/>
         <a:cs typeface=""/>
-        <a:font script="Jpan" typeface="ＭＳ 明朝"/>
-        <a:font script="Hang" typeface="맑은 고딕"/>
-        <a:font script="Hans" typeface="宋体"/>
-        <a:font script="Hant" typeface="新細明體"/>
-        <a:font script="Arab" typeface="Arial"/>
-        <a:font script="Hebr" typeface="Arial"/>
-        <a:font script="Thai" typeface="Cordia New"/>
-        <a:font script="Ethi" typeface="Nyala"/>
-        <a:font script="Beng" typeface="Vrinda"/>
-        <a:font script="Gujr" typeface="Shruti"/>
-        <a:font script="Khmr" typeface="DaunPenh"/>
-        <a:font script="Knda" typeface="Tunga"/>
-        <a:font script="Guru" typeface="Raavi"/>
-        <a:font script="Cans" typeface="Euphemia"/>
-        <a:font script="Cher" typeface="Plantagenet Cherokee"/>
-        <a:font script="Yiii" typeface="Microsoft Yi Baiti"/>
-        <a:font script="Tibt" typeface="Microsoft Himalaya"/>
-        <a:font script="Thaa" typeface="MV Boli"/>
-        <a:font script="Deva" typeface="Mangal"/>
-        <a:font script="Telu" typeface="Gautami"/>
-        <a:font script="Taml" typeface="Latha"/>
-        <a:font script="Syrc" typeface="Estrangelo Edessa"/>
-        <a:font script="Orya" typeface="Kalinga"/>
-        <a:font script="Mlym" typeface="Kartika"/>
-        <a:font script="Laoo" typeface="DokChampa"/>
-        <a:font script="Sinh" typeface="Iskoola Pota"/>
-        <a:font script="Mong" typeface="Mongolian Baiti"/>
-        <a:font script="Viet" typeface="Arial"/>
-        <a:font script="Uigh" typeface="Microsoft Uighur"/>
       </a:minorFont>
     </a:fontScheme>
-    <a:fmtScheme name="Office">
+    <a:fmtScheme name="Couture">
       <a:fillStyleLst>
         <a:solidFill>
           <a:schemeClr val="phClr"/>
         </a:solidFill>
-        <a:gradFill rotWithShape="1">
-          <a:gsLst>
-            <a:gs pos="0">
-              <a:schemeClr val="phClr">
-                <a:tint val="50000"/>
-                <a:satMod val="300000"/>
-              </a:schemeClr>
-            </a:gs>
-            <a:gs pos="35000">
-              <a:schemeClr val="phClr">
-                <a:tint val="37000"/>
-                <a:satMod val="300000"/>
-              </a:schemeClr>
-            </a:gs>
-            <a:gs pos="100000">
-              <a:schemeClr val="phClr">
-                <a:tint val="15000"/>
-                <a:satMod val="350000"/>
-              </a:schemeClr>
-            </a:gs>
-          </a:gsLst>
-          <a:lin ang="16200000" scaled="1"/>
-        </a:gradFill>
-        <a:gradFill rotWithShape="1">
-          <a:gsLst>
-            <a:gs pos="0">
-              <a:schemeClr val="phClr">
-                <a:tint val="100000"/>
-                <a:shade val="100000"/>
-                <a:satMod val="130000"/>
-              </a:schemeClr>
-            </a:gs>
-            <a:gs pos="100000">
-              <a:schemeClr val="phClr">
-                <a:tint val="50000"/>
-                <a:shade val="100000"/>
-                <a:satMod val="350000"/>
-              </a:schemeClr>
-            </a:gs>
-          </a:gsLst>
-          <a:lin ang="16200000" scaled="0"/>
-        </a:gradFill>
+        <a:solidFill>
+          <a:schemeClr val="phClr">
+            <a:tint val="65000"/>
+          </a:schemeClr>
+        </a:solidFill>
+        <a:solidFill>
+          <a:schemeClr val="phClr">
+            <a:shade val="80000"/>
+            <a:satMod val="180000"/>
+          </a:schemeClr>
+        </a:solidFill>
       </a:fillStyleLst>
       <a:lnStyleLst>
         <a:ln w="9525" cap="flat" cmpd="sng" algn="ctr">
-          <a:solidFill>
-            <a:schemeClr val="phClr">
-              <a:shade val="95000"/>
-              <a:satMod val="105000"/>
-            </a:schemeClr>
-          </a:solidFill>
-          <a:prstDash val="solid"/>
-        </a:ln>
-        <a:ln w="25400" cap="flat" cmpd="sng" algn="ctr">
           <a:solidFill>
             <a:schemeClr val="phClr"/>
           </a:solidFill>
           <a:prstDash val="solid"/>
         </a:ln>
-        <a:ln w="38100" cap="flat" cmpd="sng" algn="ctr">
+        <a:ln w="10795" cap="flat" cmpd="sng" algn="ctr">
           <a:solidFill>
             <a:schemeClr val="phClr"/>
+          </a:solidFill>
+          <a:prstDash val="solid"/>
+        </a:ln>
+        <a:ln w="17145" cap="flat" cmpd="sng" algn="ctr">
+          <a:solidFill>
+            <a:schemeClr val="phClr">
+              <a:shade val="95000"/>
+              <a:alpha val="50000"/>
+              <a:satMod val="150000"/>
+            </a:schemeClr>
           </a:solidFill>
           <a:prstDash val="solid"/>
         </a:ln>
       </a:lnStyleLst>
       <a:effectStyleLst>
         <a:effectStyle>
-          <a:effectLst>
-            <a:outerShdw blurRad="40000" dist="20000" dir="5400000" rotWithShape="0">
-              <a:srgbClr val="000000">
-                <a:alpha val="38000"/>
-              </a:srgbClr>
-            </a:outerShdw>
-          </a:effectLst>
+          <a:effectLst/>
+        </a:effectStyle>
+        <a:effectStyle>
+          <a:effectLst/>
         </a:effectStyle>
         <a:effectStyle>
           <a:effectLst>
-            <a:outerShdw blurRad="40000" dist="23000" dir="5400000" rotWithShape="0">
+            <a:outerShdw blurRad="44450" dist="13970" dir="5400000" algn="ctr" rotWithShape="0">
               <a:srgbClr val="000000">
-                <a:alpha val="35000"/>
-              </a:srgbClr>
-            </a:outerShdw>
-          </a:effectLst>
-        </a:effectStyle>
-        <a:effectStyle>
-          <a:effectLst>
-            <a:outerShdw blurRad="40000" dist="23000" dir="5400000" rotWithShape="0">
-              <a:srgbClr val="000000">
-                <a:alpha val="35000"/>
+                <a:alpha val="45000"/>
               </a:srgbClr>
             </a:outerShdw>
           </a:effectLst>
@@ -2095,12 +2189,10 @@
             <a:camera prst="orthographicFront">
               <a:rot lat="0" lon="0" rev="0"/>
             </a:camera>
-            <a:lightRig rig="threePt" dir="t">
-              <a:rot lat="0" lon="0" rev="1200000"/>
-            </a:lightRig>
+            <a:lightRig rig="twoPt" dir="tl"/>
           </a:scene3d>
-          <a:sp3d>
-            <a:bevelT w="63500" h="25400"/>
+          <a:sp3d prstMaterial="flat">
+            <a:bevelT w="19050" h="31750" prst="coolSlant"/>
           </a:sp3d>
         </a:effectStyle>
       </a:effectStyleLst>
@@ -2158,18 +2250,49 @@
   </a:themeElements>
   <a:objectDefaults>
     <a:spDef>
-      <a:spPr/>
-      <a:bodyPr/>
-      <a:lstStyle/>
+      <a:spPr bwMode="auto">
+        <a:solidFill>
+          <a:schemeClr val="accent1"/>
+        </a:solidFill>
+        <a:ln>
+          <a:noFill/>
+          <a:headEnd type="none" w="med" len="med"/>
+          <a:tailEnd type="none" w="med" len="med"/>
+        </a:ln>
+        <a:effectLst/>
+      </a:spPr>
+      <a:bodyPr rot="0" spcFirstLastPara="0" vertOverflow="overflow" horzOverflow="overflow" vert="horz" wrap="square" lIns="91440" tIns="45720" rIns="91440" bIns="45720" numCol="1" spcCol="0" rtlCol="0" fromWordArt="0" anchor="ctr" anchorCtr="0" forceAA="0" compatLnSpc="1">
+        <a:prstTxWarp prst="textNoShape">
+          <a:avLst/>
+        </a:prstTxWarp>
+        <a:noAutofit/>
+      </a:bodyPr>
+      <a:lstStyle>
+        <a:defPPr algn="ctr" defTabSz="932472" fontAlgn="base">
+          <a:spcBef>
+            <a:spcPct val="0"/>
+          </a:spcBef>
+          <a:spcAft>
+            <a:spcPct val="0"/>
+          </a:spcAft>
+          <a:defRPr sz="2000" dirty="0" smtClean="0">
+            <a:solidFill>
+              <a:schemeClr val="bg1"/>
+            </a:solidFill>
+            <a:ea typeface="Segoe UI" pitchFamily="34" charset="0"/>
+            <a:cs typeface="Segoe UI" pitchFamily="34" charset="0"/>
+          </a:defRPr>
+        </a:defPPr>
+      </a:lstStyle>
       <a:style>
         <a:lnRef idx="1">
-          <a:schemeClr val="accent1"/>
+          <a:schemeClr val="accent2"/>
         </a:lnRef>
         <a:fillRef idx="3">
-          <a:schemeClr val="accent1"/>
+          <a:schemeClr val="accent2"/>
         </a:fillRef>
         <a:effectRef idx="2">
-          <a:schemeClr val="accent1"/>
+          <a:schemeClr val="accent2"/>
         </a:effectRef>
         <a:fontRef idx="minor">
           <a:schemeClr val="lt1"/>
@@ -2177,17 +2300,27 @@
       </a:style>
     </a:spDef>
     <a:lnDef>
-      <a:spPr/>
+      <a:spPr>
+        <a:ln w="6350">
+          <a:solidFill>
+            <a:schemeClr val="bg1">
+              <a:lumMod val="75000"/>
+            </a:schemeClr>
+          </a:solidFill>
+          <a:headEnd type="none" w="lg" len="med"/>
+          <a:tailEnd type="none" w="lg" len="med"/>
+        </a:ln>
+      </a:spPr>
       <a:bodyPr/>
       <a:lstStyle/>
       <a:style>
-        <a:lnRef idx="2">
+        <a:lnRef idx="1">
           <a:schemeClr val="accent1"/>
         </a:lnRef>
         <a:fillRef idx="0">
           <a:schemeClr val="accent1"/>
         </a:fillRef>
-        <a:effectRef idx="1">
+        <a:effectRef idx="0">
           <a:schemeClr val="accent1"/>
         </a:effectRef>
         <a:fontRef idx="minor">
@@ -2195,7 +2328,37 @@
         </a:fontRef>
       </a:style>
     </a:lnDef>
+    <a:txDef>
+      <a:spPr>
+        <a:noFill/>
+      </a:spPr>
+      <a:bodyPr wrap="square" lIns="0" tIns="0" rIns="0" bIns="0" rtlCol="0">
+        <a:spAutoFit/>
+      </a:bodyPr>
+      <a:lstStyle>
+        <a:defPPr algn="l">
+          <a:defRPr sz="2000" dirty="0" err="1" smtClean="0">
+            <a:gradFill>
+              <a:gsLst>
+                <a:gs pos="2917">
+                  <a:schemeClr val="tx1"/>
+                </a:gs>
+                <a:gs pos="30000">
+                  <a:schemeClr val="tx1"/>
+                </a:gs>
+              </a:gsLst>
+              <a:lin ang="5400000" scaled="0"/>
+            </a:gradFill>
+          </a:defRPr>
+        </a:defPPr>
+      </a:lstStyle>
+    </a:txDef>
   </a:objectDefaults>
   <a:extraClrSchemeLst/>
+  <a:extLst>
+    <a:ext uri="{05A4C25C-085E-4340-85A3-A5531E510DB2}">
+      <thm15:themeFamily xmlns:thm15="http://schemas.microsoft.com/office/thememl/2012/main" name="Microsoft Philanthropies TEALS" id="{F1DB31C6-F59C-41BA-8729-55C8153D258D}" vid="{B6C3B4CF-C714-46AD-9867-DF2A0300E80A}"/>
+    </a:ext>
+  </a:extLst>
 </a:theme>
 </file>
</xml_diff>